<commit_message>
Danubius answer file edited, Travel planner algo version C ready
</commit_message>
<xml_diff>
--- a/selection-week/Danubius_megoldások_VámosiGergő.docx
+++ b/selection-week/Danubius_megoldások_VámosiGergő.docx
@@ -97,67 +97,37 @@
           <w:szCs w:val="20"/>
           <w:lang w:val="hu-HU" w:eastAsia="ja-JP"/>
         </w:rPr>
-        <w:t xml:space="preserve">A span inline elem, vagyis nem veszi fel a teljes sorszélességet. Szövegközi szakaszolásra szolgál (szöveg adott szakasza fogható meg fele). Önmagában nem ad hozzá látható formázást a befoglalt szövegrészhez, </w:t>
-      </w:r>
+        <w:t>A span inline elem, vagyis nem veszi fel a teljes sorszélességet. Szövegközi szakaszolásra szolgál (szöveg adott szakasza fogható meg fele). Önmagában nem ad hozzá látható formázást a befoglalt szövegrészhez, sem szemantikai jelentést.</w:t>
+      </w:r>
+    </w:p>
+    <w:p>
+      <w:pPr>
+        <w:pStyle w:val="Question"/>
+        <w:widowControl/>
+        <w:numPr>
+          <w:ilvl w:val="1"/>
+          <w:numId w:val="1"/>
+        </w:numPr>
+        <w:bidi w:val="0"/>
+        <w:spacing w:lineRule="auto" w:line="259" w:before="480" w:after="160"/>
+        <w:jc w:val="left"/>
+        <w:rPr>
+          <w:rFonts w:ascii="Cambria" w:hAnsi="Cambria"/>
+          <w:lang w:val="hu-HU"/>
+        </w:rPr>
+      </w:pPr>
       <w:r>
         <w:rPr>
           <w:sz w:val="24"/>
           <w:szCs w:val="20"/>
           <w:lang w:val="hu-HU" w:eastAsia="ja-JP"/>
         </w:rPr>
-        <w:t>sem szemantikai jelentést.</w:t>
-      </w:r>
-    </w:p>
-    <w:p>
-      <w:pPr>
-        <w:pStyle w:val="Question"/>
-        <w:widowControl/>
-        <w:numPr>
-          <w:ilvl w:val="1"/>
-          <w:numId w:val="1"/>
-        </w:numPr>
-        <w:bidi w:val="0"/>
-        <w:spacing w:lineRule="auto" w:line="259" w:before="480" w:after="160"/>
-        <w:jc w:val="left"/>
-        <w:rPr>
-          <w:rFonts w:ascii="Cambria" w:hAnsi="Cambria"/>
-          <w:lang w:val="hu-HU"/>
-        </w:rPr>
-      </w:pPr>
-      <w:r>
-        <w:rPr>
-          <w:sz w:val="24"/>
-          <w:szCs w:val="20"/>
-          <w:lang w:val="hu-HU" w:eastAsia="ja-JP"/>
-        </w:rPr>
-        <w:t xml:space="preserve">A div és az article blokk szintű elem, vagyis a teljes sorszélességet felveszik. A div a legáltalánosabb, míg az article , cikket, vagyis egy összefüggő tartalmi elemet hivatott magában foglalni, </w:t>
-      </w:r>
-      <w:r>
-        <w:rPr>
-          <w:sz w:val="24"/>
-          <w:szCs w:val="20"/>
-          <w:lang w:val="hu-HU" w:eastAsia="ja-JP"/>
-        </w:rPr>
-        <w:t>amely önmagában is értelmezhető (pl. fórumbejegyzés, blogbejegyzés, újságcikk). Elvárás, hogy az article-nek legyen valamilyen headingben (h1-h6) megadott címe.</w:t>
-      </w:r>
-      <w:r>
-        <w:rPr>
-          <w:sz w:val="24"/>
-          <w:szCs w:val="20"/>
-          <w:lang w:val="hu-HU" w:eastAsia="ja-JP"/>
-        </w:rPr>
+        <w:t>A div és az article blokk szintű elem, vagyis a teljes sorszélességet felveszik. A div a legáltalánosabb, míg az article , cikket, vagyis egy összefüggő tartalmi elemet hivatott magában foglalni, amely önmagában is értelmezhető (pl. fórumbejegyzés, blogbejegyzés, újságcikk). Elvárás, hogy az article-nek legyen valamilyen headingben (h1-h6) megadott címe.</w:t>
         <w:br/>
         <w:br/>
         <w:t xml:space="preserve">Ennek szemantikus jelentősége van: a HTML5 filozófiájának megfelelően minden HTML elem megnevezése le is írja a szerepét, bár technikailag nincs közöttük különbség (= ugyanúgy használható egy div mondjuk „main-article” classal cikkek befoglalására, mint az article).  </w:t>
         <w:br/>
         <w:br/>
-      </w:r>
-      <w:r>
-        <w:rPr>
-          <w:sz w:val="24"/>
-          <w:szCs w:val="20"/>
-          <w:lang w:val="hu-HU" w:eastAsia="ja-JP"/>
-        </w:rPr>
         <w:t>A megfelelő elemek használat a megfelelő szerepben szép, jól olvasható kódot biztosít (a Google számára is). A szemantikus elemek elnevezése azt a célt szolgálja, hogy olyan általános elemek, mint a div, végül ne is szerepeljenek a bildben (helyette header, footer, main, section, nav, etc.)</w:t>
       </w:r>
     </w:p>
@@ -204,63 +174,7 @@
           <w:bCs w:val="false"/>
           <w:lang w:val="hu-HU"/>
         </w:rPr>
-        <w:t xml:space="preserve">A fő különbség az, hogy a cookie-kat a </w:t>
-      </w:r>
-      <w:r>
-        <w:rPr>
-          <w:b w:val="false"/>
-          <w:bCs w:val="false"/>
-          <w:lang w:val="hu-HU"/>
-        </w:rPr>
-        <w:t>szerver</w:t>
-      </w:r>
-      <w:r>
-        <w:rPr>
-          <w:b w:val="false"/>
-          <w:bCs w:val="false"/>
-          <w:lang w:val="hu-HU"/>
-        </w:rPr>
-        <w:t>, míg a local</w:t>
-      </w:r>
-      <w:r>
-        <w:rPr>
-          <w:b w:val="false"/>
-          <w:bCs w:val="false"/>
-          <w:lang w:val="hu-HU"/>
-        </w:rPr>
-        <w:t>S</w:t>
-      </w:r>
-      <w:r>
-        <w:rPr>
-          <w:b w:val="false"/>
-          <w:bCs w:val="false"/>
-          <w:lang w:val="hu-HU"/>
-        </w:rPr>
-        <w:t xml:space="preserve">torage-ot a kliens tudja </w:t>
-      </w:r>
-      <w:r>
-        <w:rPr>
-          <w:b w:val="false"/>
-          <w:bCs w:val="false"/>
-          <w:lang w:val="hu-HU"/>
-        </w:rPr>
-        <w:t>olvasni</w:t>
-      </w:r>
-      <w:r>
-        <w:rPr>
-          <w:b w:val="false"/>
-          <w:bCs w:val="false"/>
-          <w:lang w:val="hu-HU"/>
-        </w:rPr>
-        <w:t xml:space="preserve"> </w:t>
-      </w:r>
-      <w:r>
-        <w:rPr>
-          <w:b w:val="false"/>
-          <w:bCs w:val="false"/>
-          <w:lang w:val="hu-HU"/>
-        </w:rPr>
-        <w:t>és kezelni.</w:t>
+        <w:t>A fő különbség az, hogy a cookie-kat a szerver, míg a localStorage-ot a kliens tudja olvasni és kezelni.</w:t>
       </w:r>
     </w:p>
     <w:p>
@@ -306,15 +220,7 @@
           <w:bCs w:val="false"/>
           <w:lang w:val="hu-HU"/>
         </w:rPr>
-        <w:t xml:space="preserve">A </w:t>
-      </w:r>
-      <w:r>
-        <w:rPr>
-          <w:b w:val="false"/>
-          <w:bCs w:val="false"/>
-          <w:lang w:val="hu-HU"/>
-        </w:rPr>
-        <w:t xml:space="preserve">cookie-kban tárolható adatmennyiség jobban limitált: 4096 byte, míg a localStorage nagyobb, akár 5 MB adatot is tárolhat. </w:t>
+        <w:t xml:space="preserve">A cookie-kban tárolható adatmennyiség jobban limitált: 4096 byte, míg a localStorage nagyobb, akár 5 MB adatot is tárolhat. </w:t>
       </w:r>
     </w:p>
     <w:p>
@@ -337,23 +243,7 @@
           <w:bCs w:val="false"/>
           <w:lang w:val="hu-HU"/>
         </w:rPr>
-        <w:t xml:space="preserve">Adatvédelmi/tárolási szempontból is eltérőek: a cookie-nak van lejárati ideje, és a cookie-k törlésével eltávolítható a böngészőből, míg a localStorage-ot a </w:t>
-      </w:r>
-      <w:r>
-        <w:rPr>
-          <w:b w:val="false"/>
-          <w:bCs w:val="false"/>
-          <w:lang w:val="hu-HU"/>
-        </w:rPr>
-        <w:t>kliens</w:t>
-      </w:r>
-      <w:r>
-        <w:rPr>
-          <w:b w:val="false"/>
-          <w:bCs w:val="false"/>
-          <w:lang w:val="hu-HU"/>
-        </w:rPr>
-        <w:t xml:space="preserve"> tudja kiüríteni, lejárati ideje by default nincs, és csak cache ürítéssel törölheti a felhasználó.</w:t>
+        <w:t>Adatvédelmi/tárolási szempontból is eltérőek: a cookie-nak van lejárati ideje, és a cookie-k törlésével eltávolítható a böngészőből, míg a localStorage-ot a kliens tudja kiüríteni, lejárati ideje by default nincs, és csak cache ürítéssel törölheti a felhasználó.</w:t>
       </w:r>
     </w:p>
     <w:p>
@@ -439,72 +329,9 @@
           <w:bCs w:val="false"/>
           <w:lang w:val="hu-HU"/>
         </w:rPr>
-        <w:t xml:space="preserve">A REST </w:t>
-      </w:r>
-      <w:r>
-        <w:rPr>
-          <w:b w:val="false"/>
-          <w:bCs w:val="false"/>
-          <w:lang w:val="hu-HU"/>
-        </w:rPr>
-        <w:t xml:space="preserve">(Representational State Transfer) </w:t>
-      </w:r>
-      <w:r>
-        <w:rPr>
-          <w:b w:val="false"/>
-          <w:bCs w:val="false"/>
-          <w:lang w:val="hu-HU"/>
-        </w:rPr>
-        <w:t xml:space="preserve">architektúrára épülő API-k </w:t>
+        <w:t xml:space="preserve">A REST (Representational State Transfer) architektúrára épülő API-k </w:t>
         <w:tab/>
-      </w:r>
-      <w:r>
-        <w:rPr>
-          <w:b w:val="false"/>
-          <w:bCs w:val="false"/>
-          <w:lang w:val="hu-HU"/>
-        </w:rPr>
-        <w:t>az alábbi</w:t>
-      </w:r>
-      <w:r>
-        <w:rPr>
-          <w:b w:val="false"/>
-          <w:bCs w:val="false"/>
-          <w:lang w:val="hu-HU"/>
-        </w:rPr>
-        <w:t xml:space="preserve"> a felosztásban használják a </w:t>
-      </w:r>
-      <w:r>
-        <w:rPr>
-          <w:b w:val="false"/>
-          <w:bCs w:val="false"/>
-          <w:lang w:val="hu-HU"/>
-        </w:rPr>
-        <w:t xml:space="preserve">legalapvetőbb </w:t>
-      </w:r>
-      <w:r>
-        <w:rPr>
-          <w:b w:val="false"/>
-          <w:bCs w:val="false"/>
-          <w:lang w:val="hu-HU"/>
-        </w:rPr>
-        <w:t xml:space="preserve">HTTP </w:t>
-      </w:r>
-      <w:r>
-        <w:rPr>
-          <w:b w:val="false"/>
-          <w:bCs w:val="false"/>
-          <w:lang w:val="hu-HU"/>
-        </w:rPr>
-        <w:t>kéréseket</w:t>
-      </w:r>
-      <w:r>
-        <w:rPr>
-          <w:b w:val="false"/>
-          <w:bCs w:val="false"/>
-          <w:lang w:val="hu-HU"/>
-        </w:rPr>
-        <w:t>:</w:t>
+        <w:t>az alábbi a felosztásban használják a legalapvetőbb HTTP kéréseket:</w:t>
       </w:r>
     </w:p>
     <w:p>
@@ -527,31 +354,7 @@
           <w:bCs w:val="false"/>
           <w:lang w:val="hu-HU"/>
         </w:rPr>
-        <w:t xml:space="preserve">GET: </w:t>
-      </w:r>
-      <w:r>
-        <w:rPr>
-          <w:b w:val="false"/>
-          <w:bCs w:val="false"/>
-          <w:lang w:val="hu-HU"/>
-        </w:rPr>
-        <w:t>Adat</w:t>
-      </w:r>
-      <w:r>
-        <w:rPr>
-          <w:b w:val="false"/>
-          <w:bCs w:val="false"/>
-          <w:lang w:val="hu-HU"/>
-        </w:rPr>
-        <w:t xml:space="preserve">lekérdezés, </w:t>
-      </w:r>
-      <w:r>
-        <w:rPr>
-          <w:b w:val="false"/>
-          <w:bCs w:val="false"/>
-          <w:lang w:val="hu-HU"/>
-        </w:rPr>
-        <w:t>a szerver egy fejlécet és a bodyban található tartalmat adja át.</w:t>
+        <w:t>GET: Adatlekérdezés, a szerver egy fejlécet és a bodyban található tartalmat adja át.</w:t>
       </w:r>
     </w:p>
     <w:p>
@@ -574,31 +377,7 @@
           <w:bCs w:val="false"/>
           <w:lang w:val="hu-HU"/>
         </w:rPr>
-        <w:t xml:space="preserve">POST: </w:t>
-      </w:r>
-      <w:r>
-        <w:rPr>
-          <w:b w:val="false"/>
-          <w:bCs w:val="false"/>
-          <w:lang w:val="hu-HU"/>
-        </w:rPr>
-        <w:t>A</w:t>
-      </w:r>
-      <w:r>
-        <w:rPr>
-          <w:b w:val="false"/>
-          <w:bCs w:val="false"/>
-          <w:lang w:val="hu-HU"/>
-        </w:rPr>
-        <w:t>dattovábbítás,</w:t>
-      </w:r>
-      <w:r>
-        <w:rPr>
-          <w:b w:val="false"/>
-          <w:bCs w:val="false"/>
-          <w:lang w:val="hu-HU"/>
-        </w:rPr>
-        <w:t xml:space="preserve"> a szerver fogadja és feldolgozza a request bodyban található tartalmat. Megfelelő értelmezéséhez be kell állítani a headerben a tartalomtípust.</w:t>
+        <w:t>POST: Adattovábbítás, a szerver fogadja és feldolgozza a request bodyban található tartalmat. Megfelelő értelmezéséhez be kell állítani a headerben a tartalomtípust.</w:t>
       </w:r>
     </w:p>
     <w:p>
@@ -621,31 +400,7 @@
           <w:bCs w:val="false"/>
           <w:lang w:val="hu-HU"/>
         </w:rPr>
-        <w:t xml:space="preserve">PUT: </w:t>
-      </w:r>
-      <w:r>
-        <w:rPr>
-          <w:b w:val="false"/>
-          <w:bCs w:val="false"/>
-          <w:lang w:val="hu-HU"/>
-        </w:rPr>
-        <w:t>Ad</w:t>
-      </w:r>
-      <w:r>
-        <w:rPr>
-          <w:b w:val="false"/>
-          <w:bCs w:val="false"/>
-          <w:lang w:val="hu-HU"/>
-        </w:rPr>
-        <w:t xml:space="preserve">atmódosítás. </w:t>
-      </w:r>
-      <w:r>
-        <w:rPr>
-          <w:b w:val="false"/>
-          <w:bCs w:val="false"/>
-          <w:lang w:val="hu-HU"/>
-        </w:rPr>
-        <w:t>Új adat tárolására is használható, de ha a kérésben hivatkozott adat már megvan a szerveren, azt módosítja a kérés.</w:t>
+        <w:t>PUT: Adatmódosítás. Új adat tárolására is használható, de ha a kérésben hivatkozott adat már megvan a szerveren, azt módosítja a kérés.</w:t>
       </w:r>
     </w:p>
     <w:p>
@@ -668,23 +423,7 @@
           <w:bCs w:val="false"/>
           <w:lang w:val="hu-HU"/>
         </w:rPr>
-        <w:t xml:space="preserve">DELETE: </w:t>
-      </w:r>
-      <w:r>
-        <w:rPr>
-          <w:b w:val="false"/>
-          <w:bCs w:val="false"/>
-          <w:lang w:val="hu-HU"/>
-        </w:rPr>
-        <w:t>A</w:t>
-      </w:r>
-      <w:r>
-        <w:rPr>
-          <w:b w:val="false"/>
-          <w:bCs w:val="false"/>
-          <w:lang w:val="hu-HU"/>
-        </w:rPr>
-        <w:t>dat törlése.</w:t>
+        <w:t>DELETE: Adat törlése.</w:t>
       </w:r>
     </w:p>
     <w:p>
@@ -727,22 +466,7 @@
           <w:lang w:val="hu-HU"/>
         </w:rPr>
         <w:tab/>
-      </w:r>
-      <w:r>
-        <w:rPr>
-          <w:b w:val="false"/>
-          <w:bCs w:val="false"/>
-          <w:lang w:val="hu-HU"/>
-        </w:rPr>
-        <w:t xml:space="preserve">A REST API-val szemben </w:t>
-      </w:r>
-      <w:r>
-        <w:rPr>
-          <w:b w:val="false"/>
-          <w:bCs w:val="false"/>
-          <w:lang w:val="hu-HU"/>
-        </w:rPr>
-        <w:t xml:space="preserve">szemben a SOAP protokoll elsősorban POST </w:t>
+        <w:t xml:space="preserve">A REST API-val szemben szemben a SOAP protokoll elsősorban POST </w:t>
         <w:tab/>
         <w:t>requesteket használ.</w:t>
       </w:r>
@@ -764,13 +488,6 @@
           <w:lang w:val="hu-HU"/>
         </w:rPr>
         <w:tab/>
-      </w:r>
-      <w:r>
-        <w:rPr>
-          <w:b w:val="false"/>
-          <w:bCs w:val="false"/>
-          <w:lang w:val="hu-HU"/>
-        </w:rPr>
         <w:t xml:space="preserve">Ezeken kívül létezik még CONNECT, TRACE, OPTION és PATCH </w:t>
         <w:tab/>
         <w:t xml:space="preserve">lekérdezés is, de ezeket eddig nem kellett használnom az egyszerűbb </w:t>
@@ -987,23 +704,7 @@
           <w:bCs w:val="false"/>
           <w:lang w:val="hu-HU"/>
         </w:rPr>
-        <w:t xml:space="preserve">Az összeadás során a ++a (pre-increment) először megnöveli a értékét 1-gyel, majd visszaadja azt. A b++ művelet (post-increment) először visszaadja b értékét, majd megnöveli 1-gyel, de </w:t>
-      </w:r>
-      <w:r>
-        <w:rPr>
-          <w:b w:val="false"/>
-          <w:bCs w:val="false"/>
-          <w:lang w:val="hu-HU"/>
-        </w:rPr>
-        <w:t xml:space="preserve">így </w:t>
-      </w:r>
-      <w:r>
-        <w:rPr>
-          <w:b w:val="false"/>
-          <w:bCs w:val="false"/>
-          <w:lang w:val="hu-HU"/>
-        </w:rPr>
-        <w:t xml:space="preserve">a-hoz még az eredeti érték kerül hozzáadásra. </w:t>
+        <w:t xml:space="preserve">Az összeadás során a ++a (pre-increment) először megnöveli a értékét 1-gyel, majd visszaadja azt. A b++ művelet (post-increment) először visszaadja b értékét, majd megnöveli 1-gyel, de így a-hoz még az eredeti érték kerül hozzáadásra. </w:t>
       </w:r>
     </w:p>
     <w:p>
@@ -1077,15 +778,7 @@
           <w:bCs w:val="false"/>
           <w:lang w:val="hu-HU"/>
         </w:rPr>
-        <w:t xml:space="preserve">A </w:t>
-      </w:r>
-      <w:r>
-        <w:rPr>
-          <w:b w:val="false"/>
-          <w:bCs w:val="false"/>
-          <w:lang w:val="hu-HU"/>
-        </w:rPr>
-        <w:t>művelet végrehajtása után mindegyik változó értéke 1 lesz.</w:t>
+        <w:t>A művelet végrehajtása után mindegyik változó értéke 1 lesz.</w:t>
       </w:r>
     </w:p>
     <w:p>
@@ -1644,55 +1337,7 @@
           <w:bCs w:val="false"/>
           <w:lang w:val="hu-HU"/>
         </w:rPr>
-        <w:t>Az itt látható képlet egy object literal. Kétféle notation révén érhető el a ben</w:t>
-      </w:r>
-      <w:r>
-        <w:rPr>
-          <w:b w:val="false"/>
-          <w:bCs w:val="false"/>
-          <w:lang w:val="hu-HU"/>
-        </w:rPr>
-        <w:t>ne</w:t>
-      </w:r>
-      <w:r>
-        <w:rPr>
-          <w:b w:val="false"/>
-          <w:bCs w:val="false"/>
-          <w:lang w:val="hu-HU"/>
-        </w:rPr>
-        <w:t xml:space="preserve"> foglalt </w:t>
-      </w:r>
-      <w:r>
-        <w:rPr>
-          <w:b w:val="false"/>
-          <w:bCs w:val="false"/>
-          <w:lang w:val="hu-HU"/>
-        </w:rPr>
-        <w:t xml:space="preserve">propertyk </w:t>
-      </w:r>
-      <w:r>
-        <w:rPr>
-          <w:b w:val="false"/>
-          <w:bCs w:val="false"/>
-          <w:lang w:val="hu-HU"/>
-        </w:rPr>
-        <w:t>érték</w:t>
-      </w:r>
-      <w:r>
-        <w:rPr>
-          <w:b w:val="false"/>
-          <w:bCs w:val="false"/>
-          <w:lang w:val="hu-HU"/>
-        </w:rPr>
-        <w:t>e</w:t>
-      </w:r>
-      <w:r>
-        <w:rPr>
-          <w:b w:val="false"/>
-          <w:bCs w:val="false"/>
-          <w:lang w:val="hu-HU"/>
-        </w:rPr>
-        <w:t>:</w:t>
+        <w:t>Az itt látható képlet egy object literal. Kétféle notation révén érhető el a benne foglalt propertyk értéke:</w:t>
       </w:r>
     </w:p>
     <w:p>
@@ -1754,29 +1399,49 @@
     <w:p>
       <w:pPr>
         <w:pStyle w:val="Code"/>
-        <w:rPr>
-          <w:b w:val="false"/>
-          <w:b w:val="false"/>
-          <w:bCs w:val="false"/>
-          <w:lang w:val="hu-HU"/>
-        </w:rPr>
-      </w:pPr>
-      <w:r>
-        <w:rPr>
-          <w:b w:val="false"/>
-          <w:bCs w:val="false"/>
-          <w:lang w:val="hu-HU"/>
-        </w:rPr>
-        <w:t xml:space="preserve">Mivel itt a hivatkozó kulcs stringként van megadva, ezért csak a square bracket notation használható: </w:t>
+        <w:rPr/>
+      </w:pPr>
+      <w:r>
+        <w:rPr>
+          <w:b w:val="false"/>
+          <w:bCs w:val="false"/>
+          <w:lang w:val="hu-HU"/>
+        </w:rPr>
+        <w:t xml:space="preserve">Mivel itt a hivatkozó kulcs </w:t>
+      </w:r>
+      <w:r>
+        <w:rPr>
+          <w:b w:val="false"/>
+          <w:bCs w:val="false"/>
+          <w:lang w:val="hu-HU"/>
+        </w:rPr>
+        <w:t>neve pontot tartalmaz</w:t>
+      </w:r>
+      <w:r>
+        <w:rPr>
+          <w:b w:val="false"/>
+          <w:bCs w:val="false"/>
+          <w:lang w:val="hu-HU"/>
+        </w:rPr>
+        <w:t xml:space="preserve">, </w:t>
+      </w:r>
+      <w:r>
+        <w:rPr>
+          <w:b w:val="false"/>
+          <w:bCs w:val="false"/>
+          <w:lang w:val="hu-HU"/>
+        </w:rPr>
+        <w:t xml:space="preserve">és stringként van megadva, </w:t>
+      </w:r>
+      <w:r>
+        <w:rPr>
+          <w:b w:val="false"/>
+          <w:bCs w:val="false"/>
+          <w:lang w:val="hu-HU"/>
+        </w:rPr>
+        <w:t xml:space="preserve">csak a square bracket notation használható: </w:t>
         <w:br/>
         <w:br/>
-      </w:r>
-      <w:r>
-        <w:rPr>
-          <w:b w:val="false"/>
-          <w:bCs w:val="false"/>
-          <w:lang w:val="hu-HU"/>
-        </w:rPr>
         <w:t>data['person.name'];</w:t>
       </w:r>
     </w:p>
@@ -2547,108 +2212,44 @@
           <w:bCs w:val="false"/>
           <w:lang w:val="hu-HU"/>
         </w:rPr>
-        <w:t xml:space="preserve">Az első minden </w:t>
-      </w:r>
-      <w:r>
-        <w:rPr>
-          <w:b w:val="false"/>
-          <w:bCs w:val="false"/>
-          <w:lang w:val="hu-HU"/>
-        </w:rPr>
-        <w:t>selector az „element” class „symbol” classba tartozó leszármazottat választja ki.</w:t>
-      </w:r>
-    </w:p>
-    <w:p>
-      <w:pPr>
-        <w:pStyle w:val="Code"/>
-        <w:rPr>
-          <w:b w:val="false"/>
-          <w:b w:val="false"/>
-          <w:bCs w:val="false"/>
-          <w:lang w:val="hu-HU"/>
-        </w:rPr>
-      </w:pPr>
-      <w:r>
-        <w:rPr>
-          <w:b w:val="false"/>
-          <w:bCs w:val="false"/>
-          <w:lang w:val="hu-HU"/>
-        </w:rPr>
-      </w:r>
-    </w:p>
-    <w:p>
-      <w:pPr>
-        <w:pStyle w:val="Code"/>
-        <w:rPr>
-          <w:b w:val="false"/>
-          <w:b w:val="false"/>
-          <w:bCs w:val="false"/>
-          <w:lang w:val="hu-HU"/>
-        </w:rPr>
-      </w:pPr>
-      <w:r>
-        <w:rPr>
-          <w:b w:val="false"/>
-          <w:bCs w:val="false"/>
-          <w:lang w:val="hu-HU"/>
-        </w:rPr>
-        <w:t xml:space="preserve">A második </w:t>
-      </w:r>
-      <w:r>
-        <w:rPr>
-          <w:b w:val="false"/>
-          <w:bCs w:val="false"/>
-          <w:lang w:val="hu-HU"/>
-        </w:rPr>
-        <w:t>selector</w:t>
-      </w:r>
-      <w:r>
-        <w:rPr>
-          <w:b w:val="false"/>
-          <w:bCs w:val="false"/>
-          <w:lang w:val="hu-HU"/>
-        </w:rPr>
-        <w:t xml:space="preserve"> csak az „element” </w:t>
-      </w:r>
-      <w:r>
-        <w:rPr>
-          <w:b w:val="false"/>
-          <w:bCs w:val="false"/>
-          <w:lang w:val="hu-HU"/>
-        </w:rPr>
-        <w:t>és</w:t>
-      </w:r>
-      <w:r>
-        <w:rPr>
-          <w:b w:val="false"/>
-          <w:bCs w:val="false"/>
-          <w:lang w:val="hu-HU"/>
-        </w:rPr>
-        <w:t xml:space="preserve"> „large” </w:t>
-      </w:r>
-      <w:r>
-        <w:rPr>
-          <w:b w:val="false"/>
-          <w:bCs w:val="false"/>
-          <w:lang w:val="hu-HU"/>
-        </w:rPr>
-        <w:t xml:space="preserve">classal egyaránt </w:t>
-      </w:r>
-      <w:r>
-        <w:rPr>
-          <w:b w:val="false"/>
-          <w:bCs w:val="false"/>
-          <w:lang w:val="hu-HU"/>
-        </w:rPr>
-        <w:t xml:space="preserve">rendelkező </w:t>
-      </w:r>
-      <w:r>
-        <w:rPr>
-          <w:b w:val="false"/>
-          <w:bCs w:val="false"/>
-          <w:lang w:val="hu-HU"/>
-        </w:rPr>
-        <w:t>elemek „symbol” classba tartozó leszármazottait választja ki.</w:t>
+        <w:t>Az első minden selector az „element” class „symbol” classba tartozó leszármazottat választja ki.</w:t>
+      </w:r>
+    </w:p>
+    <w:p>
+      <w:pPr>
+        <w:pStyle w:val="Code"/>
+        <w:rPr>
+          <w:b w:val="false"/>
+          <w:b w:val="false"/>
+          <w:bCs w:val="false"/>
+          <w:lang w:val="hu-HU"/>
+        </w:rPr>
+      </w:pPr>
+      <w:r>
+        <w:rPr>
+          <w:b w:val="false"/>
+          <w:bCs w:val="false"/>
+          <w:lang w:val="hu-HU"/>
+        </w:rPr>
+      </w:r>
+    </w:p>
+    <w:p>
+      <w:pPr>
+        <w:pStyle w:val="Code"/>
+        <w:rPr>
+          <w:b w:val="false"/>
+          <w:b w:val="false"/>
+          <w:bCs w:val="false"/>
+          <w:lang w:val="hu-HU"/>
+        </w:rPr>
+      </w:pPr>
+      <w:r>
+        <w:rPr>
+          <w:b w:val="false"/>
+          <w:bCs w:val="false"/>
+          <w:lang w:val="hu-HU"/>
+        </w:rPr>
+        <w:t>A második selector csak az „element” és „large” classal egyaránt rendelkező elemek „symbol” classba tartozó leszármazottait választja ki.</w:t>
       </w:r>
     </w:p>
     <w:p>
@@ -3031,39 +2632,7 @@
           <w:bCs w:val="false"/>
           <w:lang w:val="hu-HU"/>
         </w:rPr>
-        <w:t xml:space="preserve">Kék. Ugyan a seven-col classú divnek van saját color </w:t>
-      </w:r>
-      <w:r>
-        <w:rPr>
-          <w:b w:val="false"/>
-          <w:bCs w:val="false"/>
-          <w:lang w:val="hu-HU"/>
-        </w:rPr>
-        <w:t>propertyje</w:t>
-      </w:r>
-      <w:r>
-        <w:rPr>
-          <w:b w:val="false"/>
-          <w:bCs w:val="false"/>
-          <w:lang w:val="hu-HU"/>
-        </w:rPr>
-        <w:t xml:space="preserve">, </w:t>
-      </w:r>
-      <w:r>
-        <w:rPr>
-          <w:b w:val="false"/>
-          <w:bCs w:val="false"/>
-          <w:lang w:val="hu-HU"/>
-        </w:rPr>
-        <w:t>de a szülőre vonatkozó beállítás (a form-square minden div childja kék font színnel rendelkezzen) magasabb specificity értékkel bír, ezért felülírja a child div saját osztályához tartozó beállítást.</w:t>
-      </w:r>
-      <w:r>
-        <w:rPr>
-          <w:b w:val="false"/>
-          <w:bCs w:val="false"/>
-          <w:lang w:val="hu-HU"/>
-        </w:rPr>
-        <w:t xml:space="preserve"> </w:t>
+        <w:t xml:space="preserve">Kék. Ugyan a seven-col classú divnek van saját color propertyje, de a szülőre vonatkozó beállítás (a form-square minden div childja kék font színnel rendelkezzen) magasabb specificity értékkel bír, ezért felülírja a child div saját osztályához tartozó beállítást. </w:t>
       </w:r>
     </w:p>
     <w:p>
@@ -3110,7 +2679,7 @@
     <w:p>
       <w:pPr>
         <w:pStyle w:val="NormalWeb"/>
-        <w:shd w:fill="FFFFFF" w:val="clear"/>
+        <w:shd w:val="clear" w:fill="FFFFFF"/>
         <w:rPr>
           <w:rFonts w:ascii="Calibri" w:hAnsi="Calibri"/>
           <w:b/>
@@ -3132,7 +2701,7 @@
     <w:p>
       <w:pPr>
         <w:pStyle w:val="NormalWeb"/>
-        <w:shd w:fill="FFFFFF" w:val="clear"/>
+        <w:shd w:val="clear" w:fill="FFFFFF"/>
         <w:rPr>
           <w:rFonts w:ascii="Calibri" w:hAnsi="Calibri"/>
           <w:b/>
@@ -3154,7 +2723,7 @@
     <w:p>
       <w:pPr>
         <w:pStyle w:val="NormalWeb"/>
-        <w:shd w:fill="FFFFFF" w:val="clear"/>
+        <w:shd w:val="clear" w:fill="FFFFFF"/>
         <w:rPr>
           <w:rFonts w:ascii="Calibri" w:hAnsi="Calibri"/>
           <w:b/>
@@ -3189,8 +2758,8 @@
     <w:p>
       <w:pPr>
         <w:pStyle w:val="NormalWeb"/>
-        <w:shd w:fill="FFFFFF" w:val="clear"/>
-        <w:ind w:left="720" w:right="0" w:hanging="0"/>
+        <w:shd w:val="clear" w:fill="FFFFFF"/>
+        <w:ind w:right="0" w:hanging="0"/>
         <w:rPr/>
       </w:pPr>
       <w:r>
@@ -3200,7 +2769,16 @@
           <w:bCs/>
           <w:lang w:val="hu-HU"/>
         </w:rPr>
-        <w:t>Dell Vostro X500</w:t>
+        <w:t>D</w:t>
+      </w:r>
+      <w:r>
+        <w:rPr>
+          <w:rStyle w:val="QuestionChar"/>
+          <w:b/>
+          <w:bCs/>
+          <w:lang w:val="hu-HU"/>
+        </w:rPr>
+        <w:t>ell Vostro X500</w:t>
       </w:r>
       <w:r>
         <w:rPr>
@@ -3220,8 +2798,8 @@
     <w:p>
       <w:pPr>
         <w:pStyle w:val="NormalWeb"/>
-        <w:shd w:fill="FFFFFF" w:val="clear"/>
-        <w:ind w:left="720" w:right="0" w:hanging="0"/>
+        <w:shd w:val="clear" w:fill="FFFFFF"/>
+        <w:ind w:right="0" w:hanging="0"/>
         <w:rPr/>
       </w:pPr>
       <w:r>
@@ -3253,28 +2831,38 @@
     <w:p>
       <w:pPr>
         <w:pStyle w:val="NormalWeb"/>
-        <w:shd w:fill="FFFFFF" w:val="clear"/>
+        <w:shd w:val="clear" w:fill="FFFFFF"/>
         <w:ind w:left="720" w:right="0" w:hanging="0"/>
         <w:rPr>
-          <w:lang w:val="hu-HU"/>
-        </w:rPr>
-      </w:pPr>
-      <w:r>
-        <w:rPr>
-          <w:lang w:val="hu-HU"/>
-        </w:rPr>
-      </w:r>
+          <w:rFonts w:ascii="Wingdings" w:hAnsi="Wingdings" w:eastAsia="Wingdings" w:cs="Wingdings"/>
+          <w:b/>
+          <w:b/>
+          <w:bCs/>
+          <w:lang w:val="hu-HU"/>
+        </w:rPr>
+      </w:pPr>
+      <w:r>
+        <w:rPr/>
+      </w:r>
+    </w:p>
+    <w:p>
+      <w:pPr>
+        <w:sectPr>
+          <w:type w:val="continuous"/>
+          <w:pgSz w:w="12240" w:h="15840"/>
+          <w:pgMar w:left="1440" w:right="1440" w:header="0" w:top="1440" w:footer="0" w:bottom="1440" w:gutter="0"/>
+          <w:cols w:num="2" w:space="720" w:equalWidth="true" w:sep="false"/>
+          <w:formProt w:val="false"/>
+          <w:textDirection w:val="lrTb"/>
+          <w:docGrid w:type="default" w:linePitch="360" w:charSpace="4294965247"/>
+        </w:sectPr>
+      </w:pPr>
     </w:p>
     <w:p>
       <w:pPr>
         <w:pStyle w:val="NormalWeb"/>
-        <w:shd w:fill="FFFFFF" w:val="clear"/>
-        <w:rPr>
-          <w:b/>
-          <w:b/>
-          <w:bCs/>
-          <w:lang w:val="hu-HU"/>
-        </w:rPr>
+        <w:shd w:val="clear" w:fill="FFFFFF"/>
+        <w:rPr/>
       </w:pPr>
       <w:r>
         <w:rPr>
@@ -3306,6 +2894,15 @@
         </w:rPr>
       </w:pPr>
       <w:r>
+        <w:rPr/>
+      </w:r>
+    </w:p>
+    <w:p>
+      <w:pPr>
+        <w:pStyle w:val="Code"/>
+        <w:rPr/>
+      </w:pPr>
+      <w:r>
         <w:rPr>
           <w:b w:val="false"/>
           <w:bCs w:val="false"/>
@@ -3335,57 +2932,39 @@
     <w:p>
       <w:pPr>
         <w:pStyle w:val="Code"/>
-        <w:rPr>
-          <w:b w:val="false"/>
-          <w:b w:val="false"/>
-          <w:bCs w:val="false"/>
-          <w:lang w:val="hu-HU"/>
-        </w:rPr>
-      </w:pPr>
-      <w:r>
-        <w:rPr>
-          <w:b w:val="false"/>
-          <w:bCs w:val="false"/>
-          <w:lang w:val="hu-HU"/>
-        </w:rPr>
-        <w:t xml:space="preserve">1. Megoldás: külön táblák, </w:t>
-      </w:r>
-      <w:r>
-        <w:rPr>
-          <w:b w:val="false"/>
-          <w:bCs w:val="false"/>
-          <w:lang w:val="hu-HU"/>
-        </w:rPr>
-        <w:t>rugalmas sormennyiséggel</w:t>
-      </w:r>
-    </w:p>
-    <w:p>
-      <w:pPr>
-        <w:pStyle w:val="Code"/>
-        <w:rPr>
-          <w:b w:val="false"/>
-          <w:b w:val="false"/>
-          <w:bCs w:val="false"/>
-          <w:lang w:val="hu-HU"/>
-        </w:rPr>
-      </w:pPr>
-      <w:r>
-        <w:rPr>
-          <w:b w:val="false"/>
-          <w:bCs w:val="false"/>
-          <w:lang w:val="hu-HU"/>
-        </w:rPr>
-      </w:r>
-    </w:p>
-    <w:p>
-      <w:pPr>
-        <w:pStyle w:val="Code"/>
-        <w:rPr>
-          <w:b w:val="false"/>
-          <w:b w:val="false"/>
-          <w:bCs w:val="false"/>
-          <w:lang w:val="hu-HU"/>
-        </w:rPr>
+        <w:rPr/>
+      </w:pPr>
+      <w:r>
+        <w:rPr>
+          <w:b w:val="false"/>
+          <w:bCs w:val="false"/>
+          <w:lang w:val="hu-HU"/>
+        </w:rPr>
+        <w:t>1. Megoldás: külön táblák, rugalmas sormennyiséggel</w:t>
+      </w:r>
+    </w:p>
+    <w:p>
+      <w:pPr>
+        <w:pStyle w:val="Code"/>
+        <w:rPr>
+          <w:b w:val="false"/>
+          <w:b w:val="false"/>
+          <w:bCs w:val="false"/>
+          <w:lang w:val="hu-HU"/>
+        </w:rPr>
+      </w:pPr>
+      <w:r>
+        <w:rPr>
+          <w:b w:val="false"/>
+          <w:bCs w:val="false"/>
+          <w:lang w:val="hu-HU"/>
+        </w:rPr>
+      </w:r>
+    </w:p>
+    <w:p>
+      <w:pPr>
+        <w:pStyle w:val="Code"/>
+        <w:rPr/>
       </w:pPr>
       <w:r>
         <w:rPr>
@@ -3417,12 +2996,7 @@
     <w:p>
       <w:pPr>
         <w:pStyle w:val="Code"/>
-        <w:rPr>
-          <w:b w:val="false"/>
-          <w:b w:val="false"/>
-          <w:bCs w:val="false"/>
-          <w:lang w:val="hu-HU"/>
-        </w:rPr>
+        <w:rPr/>
       </w:pPr>
       <w:r>
         <w:rPr>
@@ -3454,81 +3028,47 @@
     <w:p>
       <w:pPr>
         <w:pStyle w:val="Code"/>
-        <w:rPr>
-          <w:b w:val="false"/>
-          <w:b w:val="false"/>
-          <w:bCs w:val="false"/>
-          <w:lang w:val="hu-HU"/>
-        </w:rPr>
-      </w:pPr>
-      <w:r>
-        <w:rPr>
-          <w:b w:val="false"/>
-          <w:bCs w:val="false"/>
-          <w:lang w:val="hu-HU"/>
-        </w:rPr>
-        <w:t xml:space="preserve">(Megj.: az itt vázolt sémák még a pontos oszlop elnevezéseket tartalmazzák, és az adattípusoknak is csak a fő kategóriáját határoztam meg – a szükséges karakterhosszokat a termékek/best practice ismeretében lehetne kialakítani, az INT értékeket pedig, ha soha nem szeretnénk a táblához nyúlni, nem akartam korlátozni. Pl. gyártó neveknél jó, ha megvan a teljes név, ami rendszerint nem túl hosszú, de kategóriáknál/alkategóriáknál így „vakon” csak az a foolproof, ha van elég helyem arra is, hogy „egér”, vagy „notebook adapter”, de arra is, hogy „informatikai zabhegyező szervizkészlet fluxuskondenzátor talpazat kiegészítők”. </w:t>
-      </w:r>
-      <w:r>
-        <w:rPr>
-          <w:b w:val="false"/>
-          <w:bCs w:val="false"/>
-          <w:lang w:val="hu-HU"/>
-        </w:rPr>
-        <w:t>Igaz, egy VARCHAR(255) valószínűleg bármire elég.</w:t>
-      </w:r>
-      <w:r>
-        <w:rPr>
-          <w:b w:val="false"/>
-          <w:bCs w:val="false"/>
-          <w:lang w:val="hu-HU"/>
-        </w:rPr>
-        <w:t xml:space="preserve">) </w:t>
-      </w:r>
-    </w:p>
-    <w:p>
-      <w:pPr>
-        <w:pStyle w:val="Code"/>
-        <w:rPr>
-          <w:b w:val="false"/>
-          <w:b w:val="false"/>
-          <w:bCs w:val="false"/>
-          <w:lang w:val="hu-HU"/>
-        </w:rPr>
-      </w:pPr>
-      <w:r>
-        <w:rPr>
-          <w:b w:val="false"/>
-          <w:bCs w:val="false"/>
-          <w:lang w:val="hu-HU"/>
-        </w:rPr>
-      </w:r>
-    </w:p>
-    <w:p>
-      <w:pPr>
-        <w:pStyle w:val="Code"/>
-        <w:rPr>
-          <w:b w:val="false"/>
-          <w:b w:val="false"/>
-          <w:bCs w:val="false"/>
-          <w:lang w:val="hu-HU"/>
-        </w:rPr>
-      </w:pPr>
-      <w:r>
-        <w:rPr>
-          <w:b w:val="false"/>
-          <w:bCs w:val="false"/>
-          <w:lang w:val="hu-HU"/>
-        </w:rPr>
-        <w:t xml:space="preserve">Táblák </w:t>
-      </w:r>
-      <w:r>
-        <w:rPr>
-          <w:b w:val="false"/>
-          <w:bCs w:val="false"/>
-          <w:lang w:val="hu-HU"/>
-        </w:rPr>
-        <w:t>és oszlopok:</w:t>
+        <w:rPr/>
+      </w:pPr>
+      <w:r>
+        <w:rPr>
+          <w:b w:val="false"/>
+          <w:bCs w:val="false"/>
+          <w:lang w:val="hu-HU"/>
+        </w:rPr>
+        <w:t xml:space="preserve">(Megj.: az itt vázolt sémák még a pontos oszlop elnevezéseket tartalmazzák, és az adattípusoknak is csak a fő kategóriáját határoztam meg – a szükséges karakterhosszokat a termékek/best practice ismeretében lehetne kialakítani, az INT értékeket pedig, ha soha nem szeretnénk a táblához nyúlni, nem akartam korlátozni. Pl. gyártó neveknél jó, ha megvan a teljes név, ami rendszerint nem túl hosszú, de kategóriáknál/alkategóriáknál így „vakon” csak az a foolproof, ha van elég helyem arra is, hogy „egér”, vagy „notebook adapter”, de arra is, hogy „informatikai zabhegyező szervizkészlet fluxuskondenzátor talpazat kiegészítők”. Igaz, egy VARCHAR(255) valószínűleg bármire elég.) </w:t>
+      </w:r>
+    </w:p>
+    <w:p>
+      <w:pPr>
+        <w:pStyle w:val="Code"/>
+        <w:rPr>
+          <w:b w:val="false"/>
+          <w:b w:val="false"/>
+          <w:bCs w:val="false"/>
+          <w:lang w:val="hu-HU"/>
+        </w:rPr>
+      </w:pPr>
+      <w:r>
+        <w:rPr>
+          <w:b w:val="false"/>
+          <w:bCs w:val="false"/>
+          <w:lang w:val="hu-HU"/>
+        </w:rPr>
+      </w:r>
+    </w:p>
+    <w:p>
+      <w:pPr>
+        <w:pStyle w:val="Code"/>
+        <w:rPr/>
+      </w:pPr>
+      <w:r>
+        <w:rPr>
+          <w:b w:val="false"/>
+          <w:bCs w:val="false"/>
+          <w:lang w:val="hu-HU"/>
+        </w:rPr>
+        <w:t>Táblák és oszlopok:</w:t>
       </w:r>
     </w:p>
     <w:p>
@@ -3538,25 +3078,15 @@
           <w:ilvl w:val="0"/>
           <w:numId w:val="3"/>
         </w:numPr>
-        <w:rPr>
-          <w:lang w:val="hu-HU"/>
-        </w:rPr>
-      </w:pPr>
-      <w:r>
-        <w:rPr>
-          <w:b w:val="false"/>
-          <w:bCs w:val="false"/>
-          <w:lang w:val="hu-HU"/>
-        </w:rPr>
-        <w:t xml:space="preserve">Termékek </w:t>
-      </w:r>
-      <w:r>
-        <w:rPr>
-          <w:b w:val="false"/>
-          <w:bCs w:val="false"/>
-          <w:lang w:val="hu-HU"/>
-        </w:rPr>
-        <w:t>állandó paraméterei</w:t>
+        <w:rPr/>
+      </w:pPr>
+      <w:r>
+        <w:rPr>
+          <w:b w:val="false"/>
+          <w:bCs w:val="false"/>
+          <w:lang w:val="hu-HU"/>
+        </w:rPr>
+        <w:t>Termékek állandó paraméterei</w:t>
       </w:r>
     </w:p>
     <w:p>
@@ -3566,33 +3096,15 @@
           <w:ilvl w:val="1"/>
           <w:numId w:val="3"/>
         </w:numPr>
-        <w:rPr>
-          <w:lang w:val="hu-HU"/>
-        </w:rPr>
-      </w:pPr>
-      <w:r>
-        <w:rPr>
-          <w:b w:val="false"/>
-          <w:bCs w:val="false"/>
-          <w:lang w:val="hu-HU"/>
-        </w:rPr>
-        <w:t xml:space="preserve">Cikkszám </w:t>
-      </w:r>
-      <w:r>
-        <w:rPr>
-          <w:b w:val="false"/>
-          <w:bCs w:val="false"/>
-          <w:lang w:val="hu-HU"/>
-        </w:rPr>
-        <w:t xml:space="preserve">(INT) </w:t>
-      </w:r>
-      <w:r>
-        <w:rPr>
-          <w:b w:val="false"/>
-          <w:bCs w:val="false"/>
-          <w:lang w:val="hu-HU"/>
-        </w:rPr>
-        <w:t>(primary key)</w:t>
+        <w:rPr/>
+      </w:pPr>
+      <w:r>
+        <w:rPr>
+          <w:b w:val="false"/>
+          <w:bCs w:val="false"/>
+          <w:lang w:val="hu-HU"/>
+        </w:rPr>
+        <w:t>Cikkszám (INT) (primary key)</w:t>
       </w:r>
     </w:p>
     <w:p>
@@ -3602,41 +3114,15 @@
           <w:ilvl w:val="1"/>
           <w:numId w:val="3"/>
         </w:numPr>
-        <w:rPr>
-          <w:lang w:val="hu-HU"/>
-        </w:rPr>
-      </w:pPr>
-      <w:r>
-        <w:rPr>
-          <w:b w:val="false"/>
-          <w:bCs w:val="false"/>
-          <w:lang w:val="hu-HU"/>
-        </w:rPr>
-        <w:t xml:space="preserve">Gyártó </w:t>
-      </w:r>
-      <w:r>
-        <w:rPr>
-          <w:b w:val="false"/>
-          <w:bCs w:val="false"/>
-          <w:lang w:val="hu-HU"/>
-        </w:rPr>
-        <w:t>(</w:t>
-      </w:r>
-      <w:r>
-        <w:rPr>
-          <w:b w:val="false"/>
-          <w:bCs w:val="false"/>
-          <w:lang w:val="hu-HU"/>
-        </w:rPr>
-        <w:t>CHAR</w:t>
-      </w:r>
-      <w:r>
-        <w:rPr>
-          <w:b w:val="false"/>
-          <w:bCs w:val="false"/>
-          <w:lang w:val="hu-HU"/>
-        </w:rPr>
-        <w:t>)</w:t>
+        <w:rPr/>
+      </w:pPr>
+      <w:r>
+        <w:rPr>
+          <w:b w:val="false"/>
+          <w:bCs w:val="false"/>
+          <w:lang w:val="hu-HU"/>
+        </w:rPr>
+        <w:t>Gyártó (CHAR)</w:t>
       </w:r>
     </w:p>
     <w:p>
@@ -3646,49 +3132,15 @@
           <w:ilvl w:val="1"/>
           <w:numId w:val="3"/>
         </w:numPr>
-        <w:rPr>
-          <w:lang w:val="hu-HU"/>
-        </w:rPr>
-      </w:pPr>
-      <w:r>
-        <w:rPr>
-          <w:b w:val="false"/>
-          <w:bCs w:val="false"/>
-          <w:lang w:val="hu-HU"/>
-        </w:rPr>
-        <w:t xml:space="preserve">Modell </w:t>
-      </w:r>
-      <w:r>
-        <w:rPr>
-          <w:b w:val="false"/>
-          <w:bCs w:val="false"/>
-          <w:lang w:val="hu-HU"/>
-        </w:rPr>
-        <w:t xml:space="preserve">név </w:t>
-      </w:r>
-      <w:r>
-        <w:rPr>
-          <w:b w:val="false"/>
-          <w:bCs w:val="false"/>
-          <w:lang w:val="hu-HU"/>
-        </w:rPr>
-        <w:t>(</w:t>
-      </w:r>
-      <w:r>
-        <w:rPr>
-          <w:b w:val="false"/>
-          <w:bCs w:val="false"/>
-          <w:lang w:val="hu-HU"/>
-        </w:rPr>
-        <w:t>CHAR</w:t>
-      </w:r>
-      <w:r>
-        <w:rPr>
-          <w:b w:val="false"/>
-          <w:bCs w:val="false"/>
-          <w:lang w:val="hu-HU"/>
-        </w:rPr>
-        <w:t>)</w:t>
+        <w:rPr/>
+      </w:pPr>
+      <w:r>
+        <w:rPr>
+          <w:b w:val="false"/>
+          <w:bCs w:val="false"/>
+          <w:lang w:val="hu-HU"/>
+        </w:rPr>
+        <w:t>Modell név (CHAR)</w:t>
       </w:r>
     </w:p>
     <w:p>
@@ -3698,41 +3150,15 @@
           <w:ilvl w:val="1"/>
           <w:numId w:val="3"/>
         </w:numPr>
-        <w:rPr>
-          <w:lang w:val="hu-HU"/>
-        </w:rPr>
-      </w:pPr>
-      <w:r>
-        <w:rPr>
-          <w:b w:val="false"/>
-          <w:bCs w:val="false"/>
-          <w:lang w:val="hu-HU"/>
-        </w:rPr>
-        <w:t xml:space="preserve">Termék főkategória (pl. számítástechnika, háztartási gép, szórakoztató elektronika) </w:t>
-      </w:r>
-      <w:r>
-        <w:rPr>
-          <w:b w:val="false"/>
-          <w:bCs w:val="false"/>
-          <w:lang w:val="hu-HU"/>
-        </w:rPr>
-        <w:t>(</w:t>
-      </w:r>
-      <w:r>
-        <w:rPr>
-          <w:b w:val="false"/>
-          <w:bCs w:val="false"/>
-          <w:lang w:val="hu-HU"/>
-        </w:rPr>
-        <w:t>CHAR</w:t>
-      </w:r>
-      <w:r>
-        <w:rPr>
-          <w:b w:val="false"/>
-          <w:bCs w:val="false"/>
-          <w:lang w:val="hu-HU"/>
-        </w:rPr>
-        <w:t>)</w:t>
+        <w:rPr/>
+      </w:pPr>
+      <w:r>
+        <w:rPr>
+          <w:b w:val="false"/>
+          <w:bCs w:val="false"/>
+          <w:lang w:val="hu-HU"/>
+        </w:rPr>
+        <w:t>Termék főkategória (pl. számítástechnika, háztartási gép, szórakoztató elektronika) (CHAR)</w:t>
       </w:r>
     </w:p>
     <w:p>
@@ -3742,41 +3168,15 @@
           <w:ilvl w:val="1"/>
           <w:numId w:val="3"/>
         </w:numPr>
-        <w:rPr>
-          <w:lang w:val="hu-HU"/>
-        </w:rPr>
-      </w:pPr>
-      <w:r>
-        <w:rPr>
-          <w:b w:val="false"/>
-          <w:bCs w:val="false"/>
-          <w:lang w:val="hu-HU"/>
-        </w:rPr>
-        <w:t xml:space="preserve">Termék alkategória (pl. notebook, monitor, hajszárító) </w:t>
-      </w:r>
-      <w:r>
-        <w:rPr>
-          <w:b w:val="false"/>
-          <w:bCs w:val="false"/>
-          <w:lang w:val="hu-HU"/>
-        </w:rPr>
-        <w:t>(</w:t>
-      </w:r>
-      <w:r>
-        <w:rPr>
-          <w:b w:val="false"/>
-          <w:bCs w:val="false"/>
-          <w:lang w:val="hu-HU"/>
-        </w:rPr>
-        <w:t>CHAR</w:t>
-      </w:r>
-      <w:r>
-        <w:rPr>
-          <w:b w:val="false"/>
-          <w:bCs w:val="false"/>
-          <w:lang w:val="hu-HU"/>
-        </w:rPr>
-        <w:t>)</w:t>
+        <w:rPr/>
+      </w:pPr>
+      <w:r>
+        <w:rPr>
+          <w:b w:val="false"/>
+          <w:bCs w:val="false"/>
+          <w:lang w:val="hu-HU"/>
+        </w:rPr>
+        <w:t>Termék alkategória (pl. notebook, monitor, hajszárító) (CHAR)</w:t>
       </w:r>
     </w:p>
     <w:p>
@@ -3786,25 +3186,15 @@
           <w:ilvl w:val="1"/>
           <w:numId w:val="3"/>
         </w:numPr>
-        <w:rPr>
-          <w:lang w:val="hu-HU"/>
-        </w:rPr>
-      </w:pPr>
-      <w:r>
-        <w:rPr>
-          <w:b w:val="false"/>
-          <w:bCs w:val="false"/>
-          <w:lang w:val="hu-HU"/>
-        </w:rPr>
-        <w:t xml:space="preserve">Ár </w:t>
-      </w:r>
-      <w:r>
-        <w:rPr>
-          <w:b w:val="false"/>
-          <w:bCs w:val="false"/>
-          <w:lang w:val="hu-HU"/>
-        </w:rPr>
-        <w:t>(INT)</w:t>
+        <w:rPr/>
+      </w:pPr>
+      <w:r>
+        <w:rPr>
+          <w:b w:val="false"/>
+          <w:bCs w:val="false"/>
+          <w:lang w:val="hu-HU"/>
+        </w:rPr>
+        <w:t>Ár (INT)</w:t>
       </w:r>
     </w:p>
     <w:p>
@@ -3814,25 +3204,15 @@
           <w:ilvl w:val="1"/>
           <w:numId w:val="3"/>
         </w:numPr>
-        <w:rPr>
-          <w:lang w:val="hu-HU"/>
-        </w:rPr>
-      </w:pPr>
-      <w:r>
-        <w:rPr>
-          <w:b w:val="false"/>
-          <w:bCs w:val="false"/>
-          <w:lang w:val="hu-HU"/>
-        </w:rPr>
-        <w:t xml:space="preserve">Készlet </w:t>
-      </w:r>
-      <w:r>
-        <w:rPr>
-          <w:b w:val="false"/>
-          <w:bCs w:val="false"/>
-          <w:lang w:val="hu-HU"/>
-        </w:rPr>
-        <w:t>(INT)</w:t>
+        <w:rPr/>
+      </w:pPr>
+      <w:r>
+        <w:rPr>
+          <w:b w:val="false"/>
+          <w:bCs w:val="false"/>
+          <w:lang w:val="hu-HU"/>
+        </w:rPr>
+        <w:t>Készlet (INT)</w:t>
       </w:r>
     </w:p>
     <w:p>
@@ -3842,12 +3222,7 @@
           <w:ilvl w:val="1"/>
           <w:numId w:val="3"/>
         </w:numPr>
-        <w:rPr>
-          <w:b w:val="false"/>
-          <w:b w:val="false"/>
-          <w:bCs w:val="false"/>
-          <w:lang w:val="hu-HU"/>
-        </w:rPr>
+        <w:rPr/>
       </w:pPr>
       <w:r>
         <w:rPr>
@@ -3865,25 +3240,15 @@
           <w:ilvl w:val="0"/>
           <w:numId w:val="3"/>
         </w:numPr>
-        <w:rPr>
-          <w:lang w:val="hu-HU"/>
-        </w:rPr>
-      </w:pPr>
-      <w:r>
-        <w:rPr>
-          <w:b w:val="false"/>
-          <w:bCs w:val="false"/>
-          <w:lang w:val="hu-HU"/>
-        </w:rPr>
-        <w:t>Műszaki paraméter</w:t>
-      </w:r>
-      <w:r>
-        <w:rPr>
-          <w:b w:val="false"/>
-          <w:bCs w:val="false"/>
-          <w:lang w:val="hu-HU"/>
-        </w:rPr>
-        <w:t>ek</w:t>
+        <w:rPr/>
+      </w:pPr>
+      <w:r>
+        <w:rPr>
+          <w:b w:val="false"/>
+          <w:bCs w:val="false"/>
+          <w:lang w:val="hu-HU"/>
+        </w:rPr>
+        <w:t>Műszaki paraméterek</w:t>
       </w:r>
     </w:p>
     <w:p>
@@ -3893,33 +3258,15 @@
           <w:ilvl w:val="1"/>
           <w:numId w:val="3"/>
         </w:numPr>
-        <w:rPr>
-          <w:lang w:val="hu-HU"/>
-        </w:rPr>
-      </w:pPr>
-      <w:r>
-        <w:rPr>
-          <w:b w:val="false"/>
-          <w:bCs w:val="false"/>
-          <w:lang w:val="hu-HU"/>
-        </w:rPr>
-        <w:t xml:space="preserve">Cikkszám </w:t>
-      </w:r>
-      <w:r>
-        <w:rPr>
-          <w:b w:val="false"/>
-          <w:bCs w:val="false"/>
-          <w:lang w:val="hu-HU"/>
-        </w:rPr>
-        <w:t xml:space="preserve">(INT) </w:t>
-      </w:r>
-      <w:r>
-        <w:rPr>
-          <w:b w:val="false"/>
-          <w:bCs w:val="false"/>
-          <w:lang w:val="hu-HU"/>
-        </w:rPr>
-        <w:t>(primary key)</w:t>
+        <w:rPr/>
+      </w:pPr>
+      <w:r>
+        <w:rPr>
+          <w:b w:val="false"/>
+          <w:bCs w:val="false"/>
+          <w:lang w:val="hu-HU"/>
+        </w:rPr>
+        <w:t>Cikkszám (INT) (primary key)</w:t>
       </w:r>
     </w:p>
     <w:p>
@@ -3929,41 +3276,15 @@
           <w:ilvl w:val="1"/>
           <w:numId w:val="3"/>
         </w:numPr>
-        <w:rPr>
-          <w:lang w:val="hu-HU"/>
-        </w:rPr>
-      </w:pPr>
-      <w:r>
-        <w:rPr>
-          <w:b w:val="false"/>
-          <w:bCs w:val="false"/>
-          <w:lang w:val="hu-HU"/>
-        </w:rPr>
-        <w:t xml:space="preserve">Paraméter kulcs (pl. „Felbontás”) </w:t>
-      </w:r>
-      <w:r>
-        <w:rPr>
-          <w:b w:val="false"/>
-          <w:bCs w:val="false"/>
-          <w:lang w:val="hu-HU"/>
-        </w:rPr>
-        <w:t>(</w:t>
-      </w:r>
-      <w:r>
-        <w:rPr>
-          <w:b w:val="false"/>
-          <w:bCs w:val="false"/>
-          <w:lang w:val="hu-HU"/>
-        </w:rPr>
-        <w:t>CHAR</w:t>
-      </w:r>
-      <w:r>
-        <w:rPr>
-          <w:b w:val="false"/>
-          <w:bCs w:val="false"/>
-          <w:lang w:val="hu-HU"/>
-        </w:rPr>
-        <w:t>)</w:t>
+        <w:rPr/>
+      </w:pPr>
+      <w:r>
+        <w:rPr>
+          <w:b w:val="false"/>
+          <w:bCs w:val="false"/>
+          <w:lang w:val="hu-HU"/>
+        </w:rPr>
+        <w:t>Paraméter kulcs (pl. „Felbontás”) (CHAR)</w:t>
       </w:r>
     </w:p>
     <w:p>
@@ -3973,49 +3294,15 @@
           <w:ilvl w:val="1"/>
           <w:numId w:val="3"/>
         </w:numPr>
-        <w:rPr>
-          <w:lang w:val="hu-HU"/>
-        </w:rPr>
-      </w:pPr>
-      <w:r>
-        <w:rPr>
-          <w:b w:val="false"/>
-          <w:bCs w:val="false"/>
-          <w:lang w:val="hu-HU"/>
-        </w:rPr>
-        <w:t xml:space="preserve">Paraméter érték </w:t>
-      </w:r>
-      <w:r>
-        <w:rPr>
-          <w:b w:val="false"/>
-          <w:bCs w:val="false"/>
-          <w:lang w:val="hu-HU"/>
-        </w:rPr>
-        <w:t xml:space="preserve">(pl. 1080p) </w:t>
-      </w:r>
-      <w:r>
-        <w:rPr>
-          <w:b w:val="false"/>
-          <w:bCs w:val="false"/>
-          <w:lang w:val="hu-HU"/>
-        </w:rPr>
-        <w:t>(</w:t>
-      </w:r>
-      <w:r>
-        <w:rPr>
-          <w:b w:val="false"/>
-          <w:bCs w:val="false"/>
-          <w:lang w:val="hu-HU"/>
-        </w:rPr>
-        <w:t>CHAR</w:t>
-      </w:r>
-      <w:r>
-        <w:rPr>
-          <w:b w:val="false"/>
-          <w:bCs w:val="false"/>
-          <w:lang w:val="hu-HU"/>
-        </w:rPr>
-        <w:t>)</w:t>
+        <w:rPr/>
+      </w:pPr>
+      <w:r>
+        <w:rPr>
+          <w:b w:val="false"/>
+          <w:bCs w:val="false"/>
+          <w:lang w:val="hu-HU"/>
+        </w:rPr>
+        <w:t>Paraméter érték (pl. 1080p) (CHAR)</w:t>
       </w:r>
     </w:p>
     <w:p>
@@ -4025,12 +3312,7 @@
           <w:ilvl w:val="0"/>
           <w:numId w:val="3"/>
         </w:numPr>
-        <w:rPr>
-          <w:b w:val="false"/>
-          <w:b w:val="false"/>
-          <w:bCs w:val="false"/>
-          <w:lang w:val="hu-HU"/>
-        </w:rPr>
+        <w:rPr/>
       </w:pPr>
       <w:r>
         <w:rPr>
@@ -4048,12 +3330,7 @@
           <w:ilvl w:val="1"/>
           <w:numId w:val="3"/>
         </w:numPr>
-        <w:rPr>
-          <w:b w:val="false"/>
-          <w:b w:val="false"/>
-          <w:bCs w:val="false"/>
-          <w:lang w:val="hu-HU"/>
-        </w:rPr>
+        <w:rPr/>
       </w:pPr>
       <w:r>
         <w:rPr>
@@ -4071,12 +3348,7 @@
           <w:ilvl w:val="1"/>
           <w:numId w:val="3"/>
         </w:numPr>
-        <w:rPr>
-          <w:b w:val="false"/>
-          <w:b w:val="false"/>
-          <w:bCs w:val="false"/>
-          <w:lang w:val="hu-HU"/>
-        </w:rPr>
+        <w:rPr/>
       </w:pPr>
       <w:r>
         <w:rPr>
@@ -4094,33 +3366,15 @@
           <w:ilvl w:val="1"/>
           <w:numId w:val="3"/>
         </w:numPr>
-        <w:rPr>
-          <w:lang w:val="hu-HU"/>
-        </w:rPr>
-      </w:pPr>
-      <w:r>
-        <w:rPr>
-          <w:b w:val="false"/>
-          <w:bCs w:val="false"/>
-          <w:lang w:val="hu-HU"/>
-        </w:rPr>
-        <w:t>Paraméter kulcs (</w:t>
-      </w:r>
-      <w:r>
-        <w:rPr>
-          <w:b w:val="false"/>
-          <w:bCs w:val="false"/>
-          <w:lang w:val="hu-HU"/>
-        </w:rPr>
-        <w:t>CHAR</w:t>
-      </w:r>
-      <w:r>
-        <w:rPr>
-          <w:b w:val="false"/>
-          <w:bCs w:val="false"/>
-          <w:lang w:val="hu-HU"/>
-        </w:rPr>
-        <w:t>)</w:t>
+        <w:rPr/>
+      </w:pPr>
+      <w:r>
+        <w:rPr>
+          <w:b w:val="false"/>
+          <w:bCs w:val="false"/>
+          <w:lang w:val="hu-HU"/>
+        </w:rPr>
+        <w:t>Paraméter kulcs (CHAR)</w:t>
       </w:r>
     </w:p>
     <w:p>
@@ -4130,173 +3384,74 @@
           <w:ilvl w:val="1"/>
           <w:numId w:val="3"/>
         </w:numPr>
-        <w:rPr>
-          <w:lang w:val="hu-HU"/>
-        </w:rPr>
-      </w:pPr>
-      <w:r>
-        <w:rPr>
-          <w:b w:val="false"/>
-          <w:bCs w:val="false"/>
-          <w:lang w:val="hu-HU"/>
-        </w:rPr>
-        <w:t>Paraméter érték (</w:t>
-      </w:r>
-      <w:r>
-        <w:rPr>
-          <w:b w:val="false"/>
-          <w:bCs w:val="false"/>
-          <w:lang w:val="hu-HU"/>
-        </w:rPr>
-        <w:t>CHAR</w:t>
-      </w:r>
-      <w:r>
-        <w:rPr>
-          <w:b w:val="false"/>
-          <w:bCs w:val="false"/>
-          <w:lang w:val="hu-HU"/>
-        </w:rPr>
-        <w:t>)</w:t>
-      </w:r>
-    </w:p>
-    <w:p>
-      <w:pPr>
-        <w:pStyle w:val="Code"/>
-        <w:rPr>
-          <w:b w:val="false"/>
-          <w:b w:val="false"/>
-          <w:bCs w:val="false"/>
-          <w:lang w:val="hu-HU"/>
-        </w:rPr>
-      </w:pPr>
-      <w:r>
-        <w:rPr>
-          <w:b w:val="false"/>
-          <w:bCs w:val="false"/>
-          <w:lang w:val="hu-HU"/>
-        </w:rPr>
-      </w:r>
-    </w:p>
-    <w:p>
-      <w:pPr>
-        <w:pStyle w:val="Code"/>
-        <w:rPr>
-          <w:b w:val="false"/>
-          <w:b w:val="false"/>
-          <w:bCs w:val="false"/>
-          <w:lang w:val="hu-HU"/>
-        </w:rPr>
-      </w:pPr>
-      <w:r>
-        <w:rPr>
-          <w:b w:val="false"/>
-          <w:bCs w:val="false"/>
-          <w:lang w:val="hu-HU"/>
-        </w:rPr>
-        <w:t xml:space="preserve">A paraméter kulcsokat és értékeket ez esetben egyaránt valamilyen </w:t>
-      </w:r>
-      <w:r>
-        <w:rPr>
-          <w:b w:val="false"/>
-          <w:bCs w:val="false"/>
-          <w:lang w:val="hu-HU"/>
-        </w:rPr>
-        <w:t>szöveges</w:t>
-      </w:r>
-      <w:r>
-        <w:rPr>
-          <w:b w:val="false"/>
-          <w:bCs w:val="false"/>
-          <w:lang w:val="hu-HU"/>
-        </w:rPr>
-        <w:t xml:space="preserve"> formátumban tárolnám, mivel sokféle formátum szóba jöhet. Pl. Kamera felbontás lehet 5 megapixel, ekkor elég lenne egy INT típusú mező, de a képernyőfelbontás már két adat is lehet, pl. 1280x720, ez pedig már </w:t>
-      </w:r>
-      <w:r>
-        <w:rPr>
-          <w:b w:val="false"/>
-          <w:bCs w:val="false"/>
-          <w:lang w:val="hu-HU"/>
-        </w:rPr>
-        <w:t>szöveg</w:t>
-      </w:r>
-      <w:r>
-        <w:rPr>
-          <w:b w:val="false"/>
-          <w:bCs w:val="false"/>
-          <w:lang w:val="hu-HU"/>
-        </w:rPr>
-        <w:t xml:space="preserve">. </w:t>
-      </w:r>
-      <w:r>
-        <w:rPr>
-          <w:b w:val="false"/>
-          <w:bCs w:val="false"/>
-          <w:lang w:val="hu-HU"/>
-        </w:rPr>
-        <w:t xml:space="preserve"> </w:t>
-      </w:r>
-      <w:r>
-        <w:rPr>
-          <w:b w:val="false"/>
-          <w:bCs w:val="false"/>
-          <w:lang w:val="hu-HU"/>
-        </w:rPr>
+        <w:rPr/>
+      </w:pPr>
+      <w:r>
+        <w:rPr>
+          <w:b w:val="false"/>
+          <w:bCs w:val="false"/>
+          <w:lang w:val="hu-HU"/>
+        </w:rPr>
+        <w:t>Paraméter érték (CHAR)</w:t>
+      </w:r>
+    </w:p>
+    <w:p>
+      <w:pPr>
+        <w:pStyle w:val="Code"/>
+        <w:rPr>
+          <w:b w:val="false"/>
+          <w:b w:val="false"/>
+          <w:bCs w:val="false"/>
+          <w:lang w:val="hu-HU"/>
+        </w:rPr>
+      </w:pPr>
+      <w:r>
+        <w:rPr>
+          <w:b w:val="false"/>
+          <w:bCs w:val="false"/>
+          <w:lang w:val="hu-HU"/>
+        </w:rPr>
+      </w:r>
+    </w:p>
+    <w:p>
+      <w:pPr>
+        <w:pStyle w:val="Code"/>
+        <w:rPr/>
+      </w:pPr>
+      <w:r>
+        <w:rPr>
+          <w:b w:val="false"/>
+          <w:bCs w:val="false"/>
+          <w:lang w:val="hu-HU"/>
+        </w:rPr>
+        <w:t xml:space="preserve">A paraméter kulcsokat és értékeket ez esetben egyaránt valamilyen szöveges formátumban tárolnám, mivel sokféle formátum szóba jöhet. Pl. Kamera felbontás lehet 5 megapixel, ekkor elég lenne egy INT típusú mező, de a képernyőfelbontás már két adat is lehet, pl. 1280x720, ez pedig már szöveg.  </w:t>
         <w:br/>
         <w:br/>
-        <w:t xml:space="preserve">Az adatbevitelnél ezért érdemes a szóba jöhető termékekhez validációs referencia-táblát is készíteni, hogy pl. az adatbevitelnél egy dropdown listából, </w:t>
-      </w:r>
-      <w:r>
-        <w:rPr>
-          <w:b w:val="false"/>
-          <w:bCs w:val="false"/>
-          <w:lang w:val="hu-HU"/>
-        </w:rPr>
-        <w:t>vagy prediktív javaslatokból</w:t>
-      </w:r>
-      <w:r>
-        <w:rPr>
-          <w:b w:val="false"/>
-          <w:bCs w:val="false"/>
-          <w:lang w:val="hu-HU"/>
-        </w:rPr>
-        <w:t xml:space="preserve"> csak létező értékeket lehessen kiválasztani, és ne kelljen mindig manuális adatbevitelre hagyatkozni. </w:t>
-      </w:r>
-      <w:r>
-        <w:rPr>
-          <w:b w:val="false"/>
-          <w:bCs w:val="false"/>
-          <w:lang w:val="hu-HU"/>
-        </w:rPr>
-        <w:t>Ebben a táblában (3.) a pirmary key a termék alkategória oszlop, amely leírja, hogy milyen paraméterekkel bírhat egy notebook és egy hajszárító (képernyőfelbontás vs. Hideg levegő fújás boolean (TINYINT)).</w:t>
-      </w:r>
-    </w:p>
-    <w:p>
-      <w:pPr>
-        <w:pStyle w:val="Code"/>
-        <w:rPr>
-          <w:b w:val="false"/>
-          <w:b w:val="false"/>
-          <w:bCs w:val="false"/>
-          <w:lang w:val="hu-HU"/>
-        </w:rPr>
-      </w:pPr>
-      <w:r>
-        <w:rPr>
-          <w:b w:val="false"/>
-          <w:bCs w:val="false"/>
-          <w:lang w:val="hu-HU"/>
-        </w:rPr>
-      </w:r>
-    </w:p>
-    <w:p>
-      <w:pPr>
-        <w:pStyle w:val="Code"/>
-        <w:rPr>
-          <w:b w:val="false"/>
-          <w:b w:val="false"/>
-          <w:bCs w:val="false"/>
-          <w:lang w:val="hu-HU"/>
-        </w:rPr>
+        <w:t>Az adatbevitelnél ezért érdemes a szóba jöhető termékekhez validációs referencia-táblát is készíteni, hogy pl. az adatbevitelnél egy dropdown listából, vagy prediktív javaslatokból csak létező értékeket lehessen kiválasztani, és ne kelljen mindig manuális adatbevitelre hagyatkozni. Ebben a táblában (3.) a pirmary key a termék alkategória oszlop, amely leírja, hogy milyen paraméterekkel bírhat egy notebook és egy hajszárító (képernyőfelbontás vs. Hideg levegő fújás boolean (TINYINT)).</w:t>
+      </w:r>
+    </w:p>
+    <w:p>
+      <w:pPr>
+        <w:pStyle w:val="Code"/>
+        <w:rPr>
+          <w:b w:val="false"/>
+          <w:b w:val="false"/>
+          <w:bCs w:val="false"/>
+          <w:lang w:val="hu-HU"/>
+        </w:rPr>
+      </w:pPr>
+      <w:r>
+        <w:rPr>
+          <w:b w:val="false"/>
+          <w:bCs w:val="false"/>
+          <w:lang w:val="hu-HU"/>
+        </w:rPr>
+      </w:r>
+    </w:p>
+    <w:p>
+      <w:pPr>
+        <w:pStyle w:val="Code"/>
+        <w:rPr/>
       </w:pPr>
       <w:r>
         <w:rPr>
@@ -4328,54 +3483,39 @@
     <w:p>
       <w:pPr>
         <w:pStyle w:val="Code"/>
-        <w:rPr>
-          <w:lang w:val="hu-HU"/>
-        </w:rPr>
-      </w:pPr>
-      <w:r>
-        <w:rPr>
-          <w:b w:val="false"/>
-          <w:bCs w:val="false"/>
-          <w:lang w:val="hu-HU"/>
-        </w:rPr>
-        <w:t xml:space="preserve">2. </w:t>
-      </w:r>
-      <w:r>
-        <w:rPr>
-          <w:b w:val="false"/>
-          <w:bCs w:val="false"/>
-          <w:lang w:val="hu-HU"/>
-        </w:rPr>
-        <w:t>Megoldás: MySQL JSON adattípus használata</w:t>
-      </w:r>
-    </w:p>
-    <w:p>
-      <w:pPr>
-        <w:pStyle w:val="Code"/>
-        <w:rPr>
-          <w:b w:val="false"/>
-          <w:b w:val="false"/>
-          <w:bCs w:val="false"/>
-          <w:lang w:val="hu-HU"/>
-        </w:rPr>
-      </w:pPr>
-      <w:r>
-        <w:rPr>
-          <w:b w:val="false"/>
-          <w:bCs w:val="false"/>
-          <w:lang w:val="hu-HU"/>
-        </w:rPr>
-      </w:r>
-    </w:p>
-    <w:p>
-      <w:pPr>
-        <w:pStyle w:val="Code"/>
-        <w:rPr>
-          <w:b w:val="false"/>
-          <w:b w:val="false"/>
-          <w:bCs w:val="false"/>
-          <w:lang w:val="hu-HU"/>
-        </w:rPr>
+        <w:rPr/>
+      </w:pPr>
+      <w:r>
+        <w:rPr>
+          <w:b w:val="false"/>
+          <w:bCs w:val="false"/>
+          <w:lang w:val="hu-HU"/>
+        </w:rPr>
+        <w:t>2. Megoldás: MySQL JSON adattípus használata</w:t>
+      </w:r>
+    </w:p>
+    <w:p>
+      <w:pPr>
+        <w:pStyle w:val="Code"/>
+        <w:rPr>
+          <w:b w:val="false"/>
+          <w:b w:val="false"/>
+          <w:bCs w:val="false"/>
+          <w:lang w:val="hu-HU"/>
+        </w:rPr>
+      </w:pPr>
+      <w:r>
+        <w:rPr>
+          <w:b w:val="false"/>
+          <w:bCs w:val="false"/>
+          <w:lang w:val="hu-HU"/>
+        </w:rPr>
+      </w:r>
+    </w:p>
+    <w:p>
+      <w:pPr>
+        <w:pStyle w:val="Code"/>
+        <w:rPr/>
       </w:pPr>
       <w:r>
         <w:rPr>
@@ -4407,12 +3547,7 @@
     <w:p>
       <w:pPr>
         <w:pStyle w:val="Code"/>
-        <w:rPr>
-          <w:b w:val="false"/>
-          <w:b w:val="false"/>
-          <w:bCs w:val="false"/>
-          <w:lang w:val="hu-HU"/>
-        </w:rPr>
+        <w:rPr/>
       </w:pPr>
       <w:r>
         <w:rPr>
@@ -4430,25 +3565,15 @@
           <w:ilvl w:val="1"/>
           <w:numId w:val="4"/>
         </w:numPr>
-        <w:rPr>
-          <w:lang w:val="hu-HU"/>
-        </w:rPr>
-      </w:pPr>
-      <w:r>
-        <w:rPr>
-          <w:b w:val="false"/>
-          <w:bCs w:val="false"/>
-          <w:lang w:val="hu-HU"/>
-        </w:rPr>
-        <w:t xml:space="preserve">Cikkszám </w:t>
-      </w:r>
-      <w:r>
-        <w:rPr>
-          <w:b w:val="false"/>
-          <w:bCs w:val="false"/>
-          <w:lang w:val="hu-HU"/>
-        </w:rPr>
-        <w:t>(INT)</w:t>
+        <w:rPr/>
+      </w:pPr>
+      <w:r>
+        <w:rPr>
+          <w:b w:val="false"/>
+          <w:bCs w:val="false"/>
+          <w:lang w:val="hu-HU"/>
+        </w:rPr>
+        <w:t>Cikkszám (INT)</w:t>
       </w:r>
     </w:p>
     <w:p>
@@ -4458,41 +3583,15 @@
           <w:ilvl w:val="1"/>
           <w:numId w:val="4"/>
         </w:numPr>
-        <w:rPr>
-          <w:lang w:val="hu-HU"/>
-        </w:rPr>
-      </w:pPr>
-      <w:r>
-        <w:rPr>
-          <w:b w:val="false"/>
-          <w:bCs w:val="false"/>
-          <w:lang w:val="hu-HU"/>
-        </w:rPr>
-        <w:t xml:space="preserve">Gyártó </w:t>
-      </w:r>
-      <w:r>
-        <w:rPr>
-          <w:b w:val="false"/>
-          <w:bCs w:val="false"/>
-          <w:lang w:val="hu-HU"/>
-        </w:rPr>
-        <w:t>(</w:t>
-      </w:r>
-      <w:r>
-        <w:rPr>
-          <w:b w:val="false"/>
-          <w:bCs w:val="false"/>
-          <w:lang w:val="hu-HU"/>
-        </w:rPr>
-        <w:t>CHAR</w:t>
-      </w:r>
-      <w:r>
-        <w:rPr>
-          <w:b w:val="false"/>
-          <w:bCs w:val="false"/>
-          <w:lang w:val="hu-HU"/>
-        </w:rPr>
-        <w:t>)</w:t>
+        <w:rPr/>
+      </w:pPr>
+      <w:r>
+        <w:rPr>
+          <w:b w:val="false"/>
+          <w:bCs w:val="false"/>
+          <w:lang w:val="hu-HU"/>
+        </w:rPr>
+        <w:t>Gyártó (CHAR)</w:t>
       </w:r>
     </w:p>
     <w:p>
@@ -4502,49 +3601,15 @@
           <w:ilvl w:val="1"/>
           <w:numId w:val="4"/>
         </w:numPr>
-        <w:rPr>
-          <w:lang w:val="hu-HU"/>
-        </w:rPr>
-      </w:pPr>
-      <w:r>
-        <w:rPr>
-          <w:b w:val="false"/>
-          <w:bCs w:val="false"/>
-          <w:lang w:val="hu-HU"/>
-        </w:rPr>
-        <w:t xml:space="preserve">Modell </w:t>
-      </w:r>
-      <w:r>
-        <w:rPr>
-          <w:b w:val="false"/>
-          <w:bCs w:val="false"/>
-          <w:lang w:val="hu-HU"/>
-        </w:rPr>
-        <w:t xml:space="preserve">név </w:t>
-      </w:r>
-      <w:r>
-        <w:rPr>
-          <w:b w:val="false"/>
-          <w:bCs w:val="false"/>
-          <w:lang w:val="hu-HU"/>
-        </w:rPr>
-        <w:t>(</w:t>
-      </w:r>
-      <w:r>
-        <w:rPr>
-          <w:b w:val="false"/>
-          <w:bCs w:val="false"/>
-          <w:lang w:val="hu-HU"/>
-        </w:rPr>
-        <w:t>CHAR</w:t>
-      </w:r>
-      <w:r>
-        <w:rPr>
-          <w:b w:val="false"/>
-          <w:bCs w:val="false"/>
-          <w:lang w:val="hu-HU"/>
-        </w:rPr>
-        <w:t>)</w:t>
+        <w:rPr/>
+      </w:pPr>
+      <w:r>
+        <w:rPr>
+          <w:b w:val="false"/>
+          <w:bCs w:val="false"/>
+          <w:lang w:val="hu-HU"/>
+        </w:rPr>
+        <w:t>Modell név (CHAR)</w:t>
       </w:r>
     </w:p>
     <w:p>
@@ -4554,41 +3619,15 @@
           <w:ilvl w:val="1"/>
           <w:numId w:val="4"/>
         </w:numPr>
-        <w:rPr>
-          <w:lang w:val="hu-HU"/>
-        </w:rPr>
-      </w:pPr>
-      <w:r>
-        <w:rPr>
-          <w:b w:val="false"/>
-          <w:bCs w:val="false"/>
-          <w:lang w:val="hu-HU"/>
-        </w:rPr>
-        <w:t xml:space="preserve">Termék főkategória (pl. számítástechnika, háztartási gép, szórakoztató elektronika) </w:t>
-      </w:r>
-      <w:r>
-        <w:rPr>
-          <w:b w:val="false"/>
-          <w:bCs w:val="false"/>
-          <w:lang w:val="hu-HU"/>
-        </w:rPr>
-        <w:t>(</w:t>
-      </w:r>
-      <w:r>
-        <w:rPr>
-          <w:b w:val="false"/>
-          <w:bCs w:val="false"/>
-          <w:lang w:val="hu-HU"/>
-        </w:rPr>
-        <w:t>CHAR</w:t>
-      </w:r>
-      <w:r>
-        <w:rPr>
-          <w:b w:val="false"/>
-          <w:bCs w:val="false"/>
-          <w:lang w:val="hu-HU"/>
-        </w:rPr>
-        <w:t>)</w:t>
+        <w:rPr/>
+      </w:pPr>
+      <w:r>
+        <w:rPr>
+          <w:b w:val="false"/>
+          <w:bCs w:val="false"/>
+          <w:lang w:val="hu-HU"/>
+        </w:rPr>
+        <w:t>Termék főkategória (pl. számítástechnika, háztartási gép, szórakoztató elektronika) (CHAR)</w:t>
       </w:r>
     </w:p>
     <w:p>
@@ -4598,41 +3637,15 @@
           <w:ilvl w:val="1"/>
           <w:numId w:val="4"/>
         </w:numPr>
-        <w:rPr>
-          <w:lang w:val="hu-HU"/>
-        </w:rPr>
-      </w:pPr>
-      <w:r>
-        <w:rPr>
-          <w:b w:val="false"/>
-          <w:bCs w:val="false"/>
-          <w:lang w:val="hu-HU"/>
-        </w:rPr>
-        <w:t xml:space="preserve">Termék alkategória (pl. notebook, monitor, hajszárító) </w:t>
-      </w:r>
-      <w:r>
-        <w:rPr>
-          <w:b w:val="false"/>
-          <w:bCs w:val="false"/>
-          <w:lang w:val="hu-HU"/>
-        </w:rPr>
-        <w:t>(</w:t>
-      </w:r>
-      <w:r>
-        <w:rPr>
-          <w:b w:val="false"/>
-          <w:bCs w:val="false"/>
-          <w:lang w:val="hu-HU"/>
-        </w:rPr>
-        <w:t>CHAR</w:t>
-      </w:r>
-      <w:r>
-        <w:rPr>
-          <w:b w:val="false"/>
-          <w:bCs w:val="false"/>
-          <w:lang w:val="hu-HU"/>
-        </w:rPr>
-        <w:t>)</w:t>
+        <w:rPr/>
+      </w:pPr>
+      <w:r>
+        <w:rPr>
+          <w:b w:val="false"/>
+          <w:bCs w:val="false"/>
+          <w:lang w:val="hu-HU"/>
+        </w:rPr>
+        <w:t>Termék alkategória (pl. notebook, monitor, hajszárító) (CHAR)</w:t>
       </w:r>
     </w:p>
     <w:p>
@@ -4642,25 +3655,15 @@
           <w:ilvl w:val="1"/>
           <w:numId w:val="4"/>
         </w:numPr>
-        <w:rPr>
-          <w:lang w:val="hu-HU"/>
-        </w:rPr>
-      </w:pPr>
-      <w:r>
-        <w:rPr>
-          <w:b w:val="false"/>
-          <w:bCs w:val="false"/>
-          <w:lang w:val="hu-HU"/>
-        </w:rPr>
-        <w:t xml:space="preserve">Ár </w:t>
-      </w:r>
-      <w:r>
-        <w:rPr>
-          <w:b w:val="false"/>
-          <w:bCs w:val="false"/>
-          <w:lang w:val="hu-HU"/>
-        </w:rPr>
-        <w:t>(INT)</w:t>
+        <w:rPr/>
+      </w:pPr>
+      <w:r>
+        <w:rPr>
+          <w:b w:val="false"/>
+          <w:bCs w:val="false"/>
+          <w:lang w:val="hu-HU"/>
+        </w:rPr>
+        <w:t>Ár (INT)</w:t>
       </w:r>
     </w:p>
     <w:p>
@@ -4670,25 +3673,15 @@
           <w:ilvl w:val="1"/>
           <w:numId w:val="4"/>
         </w:numPr>
-        <w:rPr>
-          <w:lang w:val="hu-HU"/>
-        </w:rPr>
-      </w:pPr>
-      <w:r>
-        <w:rPr>
-          <w:b w:val="false"/>
-          <w:bCs w:val="false"/>
-          <w:lang w:val="hu-HU"/>
-        </w:rPr>
-        <w:t xml:space="preserve">Készlet </w:t>
-      </w:r>
-      <w:r>
-        <w:rPr>
-          <w:b w:val="false"/>
-          <w:bCs w:val="false"/>
-          <w:lang w:val="hu-HU"/>
-        </w:rPr>
-        <w:t>(INT)</w:t>
+        <w:rPr/>
+      </w:pPr>
+      <w:r>
+        <w:rPr>
+          <w:b w:val="false"/>
+          <w:bCs w:val="false"/>
+          <w:lang w:val="hu-HU"/>
+        </w:rPr>
+        <w:t>Készlet (INT)</w:t>
       </w:r>
     </w:p>
     <w:p>
@@ -4698,12 +3691,7 @@
           <w:ilvl w:val="1"/>
           <w:numId w:val="4"/>
         </w:numPr>
-        <w:rPr>
-          <w:b/>
-          <w:b/>
-          <w:bCs/>
-          <w:lang w:val="hu-HU"/>
-        </w:rPr>
+        <w:rPr/>
       </w:pPr>
       <w:r>
         <w:rPr>
@@ -4735,12 +3723,7 @@
     <w:p>
       <w:pPr>
         <w:pStyle w:val="Code"/>
-        <w:rPr>
-          <w:b w:val="false"/>
-          <w:b w:val="false"/>
-          <w:bCs w:val="false"/>
-          <w:lang w:val="hu-HU"/>
-        </w:rPr>
+        <w:rPr/>
       </w:pPr>
       <w:r>
         <w:rPr>
@@ -4772,33 +3755,15 @@
     <w:p>
       <w:pPr>
         <w:pStyle w:val="Code"/>
-        <w:rPr>
-          <w:lang w:val="hu-HU"/>
-        </w:rPr>
-      </w:pPr>
-      <w:r>
-        <w:rPr>
-          <w:b w:val="false"/>
-          <w:bCs w:val="false"/>
-          <w:lang w:val="hu-HU"/>
-        </w:rPr>
-        <w:t xml:space="preserve">Ehhez a táblához a JSON formátumnak hála, már </w:t>
-      </w:r>
-      <w:r>
-        <w:rPr>
-          <w:b w:val="false"/>
-          <w:bCs w:val="false"/>
-          <w:lang w:val="hu-HU"/>
-        </w:rPr>
-        <w:t>tömörebben</w:t>
-      </w:r>
-      <w:r>
-        <w:rPr>
-          <w:b w:val="false"/>
-          <w:bCs w:val="false"/>
-          <w:lang w:val="hu-HU"/>
-        </w:rPr>
-        <w:t xml:space="preserve"> lehet validációs táblát készíteni, amely az alábbi oszlopokból épül fel: </w:t>
+        <w:rPr/>
+      </w:pPr>
+      <w:r>
+        <w:rPr>
+          <w:b w:val="false"/>
+          <w:bCs w:val="false"/>
+          <w:lang w:val="hu-HU"/>
+        </w:rPr>
+        <w:t xml:space="preserve">Ehhez a táblához a JSON formátumnak hála, már tömörebben lehet validációs táblát készíteni, amely az alábbi oszlopokból épül fel: </w:t>
       </w:r>
     </w:p>
     <w:p>
@@ -4826,12 +3791,7 @@
           <w:ilvl w:val="0"/>
           <w:numId w:val="5"/>
         </w:numPr>
-        <w:rPr>
-          <w:b w:val="false"/>
-          <w:b w:val="false"/>
-          <w:bCs w:val="false"/>
-          <w:lang w:val="hu-HU"/>
-        </w:rPr>
+        <w:rPr/>
       </w:pPr>
       <w:r>
         <w:rPr>
@@ -4849,54 +3809,40 @@
           <w:ilvl w:val="0"/>
           <w:numId w:val="5"/>
         </w:numPr>
-        <w:rPr>
-          <w:lang w:val="hu-HU"/>
-        </w:rPr>
-      </w:pPr>
-      <w:r>
-        <w:rPr>
-          <w:b w:val="false"/>
-          <w:bCs w:val="false"/>
-          <w:lang w:val="hu-HU"/>
-        </w:rPr>
-        <w:t>M</w:t>
-      </w:r>
-      <w:r>
-        <w:rPr>
-          <w:b w:val="false"/>
-          <w:bCs w:val="false"/>
-          <w:lang w:val="hu-HU"/>
-        </w:rPr>
-        <w:t>űszaki paraméterek (JSON)</w:t>
-      </w:r>
-    </w:p>
-    <w:p>
-      <w:pPr>
-        <w:pStyle w:val="Code"/>
-        <w:rPr>
-          <w:b w:val="false"/>
-          <w:b w:val="false"/>
-          <w:bCs w:val="false"/>
-          <w:lang w:val="hu-HU"/>
-        </w:rPr>
-      </w:pPr>
-      <w:r>
-        <w:rPr>
-          <w:b w:val="false"/>
-          <w:bCs w:val="false"/>
-          <w:lang w:val="hu-HU"/>
-        </w:rPr>
-      </w:r>
-    </w:p>
-    <w:p>
-      <w:pPr>
-        <w:pStyle w:val="Code"/>
-        <w:rPr>
-          <w:b w:val="false"/>
-          <w:b w:val="false"/>
-          <w:bCs w:val="false"/>
-          <w:lang w:val="hu-HU"/>
-        </w:rPr>
+        <w:rPr/>
+      </w:pPr>
+      <w:r>
+        <w:rPr>
+          <w:b w:val="false"/>
+          <w:bCs w:val="false"/>
+          <w:lang w:val="hu-HU"/>
+        </w:rPr>
+        <w:t>Műszaki paraméterek (JSON)</w:t>
+      </w:r>
+    </w:p>
+    <w:p>
+      <w:pPr>
+        <w:pStyle w:val="Code"/>
+        <w:rPr>
+          <w:b w:val="false"/>
+          <w:b w:val="false"/>
+          <w:bCs w:val="false"/>
+          <w:lang w:val="hu-HU"/>
+        </w:rPr>
+      </w:pPr>
+      <w:r>
+        <w:rPr>
+          <w:b w:val="false"/>
+          <w:bCs w:val="false"/>
+          <w:lang w:val="hu-HU"/>
+        </w:rPr>
+      </w:r>
+    </w:p>
+    <w:p>
+      <w:pPr>
+        <w:pStyle w:val="Code"/>
+        <w:shd w:val="clear" w:fill="FFFFFF"/>
+        <w:rPr/>
       </w:pPr>
       <w:r>
         <w:rPr>
@@ -4911,7 +3857,6 @@
       <w:type w:val="continuous"/>
       <w:pgSz w:w="12240" w:h="15840"/>
       <w:pgMar w:left="1440" w:right="1440" w:header="0" w:top="1440" w:footer="0" w:bottom="1440" w:gutter="0"/>
-      <w:cols w:num="2" w:space="720" w:equalWidth="true" w:sep="false"/>
       <w:formProt w:val="false"/>
       <w:textDirection w:val="lrTb"/>
       <w:docGrid w:type="default" w:linePitch="360" w:charSpace="4294965247"/>
@@ -5019,6 +3964,7 @@
       </w:pPr>
       <w:rPr>
         <w:rFonts w:ascii="Symbol" w:hAnsi="Symbol" w:cs="Symbol" w:hint="default"/>
+        <w:b w:val="false"/>
         <w:rFonts w:cs="OpenSymbol"/>
       </w:rPr>
     </w:lvl>
@@ -5163,7 +4109,6 @@
         </w:tabs>
         <w:ind w:left="720" w:hanging="360"/>
       </w:pPr>
-      <w:rPr/>
     </w:lvl>
     <w:lvl w:ilvl="1">
       <w:start w:val="1"/>
@@ -5176,7 +4121,6 @@
         </w:tabs>
         <w:ind w:left="1080" w:hanging="360"/>
       </w:pPr>
-      <w:rPr/>
     </w:lvl>
     <w:lvl w:ilvl="2">
       <w:start w:val="1"/>
@@ -5189,7 +4133,6 @@
         </w:tabs>
         <w:ind w:left="1440" w:hanging="360"/>
       </w:pPr>
-      <w:rPr/>
     </w:lvl>
     <w:lvl w:ilvl="3">
       <w:start w:val="1"/>
@@ -5202,7 +4145,6 @@
         </w:tabs>
         <w:ind w:left="1800" w:hanging="360"/>
       </w:pPr>
-      <w:rPr/>
     </w:lvl>
     <w:lvl w:ilvl="4">
       <w:start w:val="1"/>
@@ -5215,7 +4157,6 @@
         </w:tabs>
         <w:ind w:left="2160" w:hanging="360"/>
       </w:pPr>
-      <w:rPr/>
     </w:lvl>
     <w:lvl w:ilvl="5">
       <w:start w:val="1"/>
@@ -5228,7 +4169,6 @@
         </w:tabs>
         <w:ind w:left="2520" w:hanging="360"/>
       </w:pPr>
-      <w:rPr/>
     </w:lvl>
     <w:lvl w:ilvl="6">
       <w:start w:val="1"/>
@@ -5241,7 +4181,6 @@
         </w:tabs>
         <w:ind w:left="2880" w:hanging="360"/>
       </w:pPr>
-      <w:rPr/>
     </w:lvl>
     <w:lvl w:ilvl="7">
       <w:start w:val="1"/>
@@ -5254,7 +4193,6 @@
         </w:tabs>
         <w:ind w:left="3240" w:hanging="360"/>
       </w:pPr>
-      <w:rPr/>
     </w:lvl>
     <w:lvl w:ilvl="8">
       <w:start w:val="1"/>
@@ -5267,7 +4205,6 @@
         </w:tabs>
         <w:ind w:left="3600" w:hanging="360"/>
       </w:pPr>
-      <w:rPr/>
     </w:lvl>
   </w:abstractNum>
   <w:abstractNum w:abstractNumId="4">
@@ -5282,7 +4219,6 @@
         </w:tabs>
         <w:ind w:left="720" w:hanging="360"/>
       </w:pPr>
-      <w:rPr/>
     </w:lvl>
     <w:lvl w:ilvl="1">
       <w:start w:val="1"/>
@@ -5295,7 +4231,6 @@
         </w:tabs>
         <w:ind w:left="1080" w:hanging="360"/>
       </w:pPr>
-      <w:rPr/>
     </w:lvl>
     <w:lvl w:ilvl="2">
       <w:start w:val="1"/>
@@ -5308,7 +4243,6 @@
         </w:tabs>
         <w:ind w:left="1440" w:hanging="360"/>
       </w:pPr>
-      <w:rPr/>
     </w:lvl>
     <w:lvl w:ilvl="3">
       <w:start w:val="1"/>
@@ -5321,7 +4255,6 @@
         </w:tabs>
         <w:ind w:left="1800" w:hanging="360"/>
       </w:pPr>
-      <w:rPr/>
     </w:lvl>
     <w:lvl w:ilvl="4">
       <w:start w:val="1"/>
@@ -5334,7 +4267,6 @@
         </w:tabs>
         <w:ind w:left="2160" w:hanging="360"/>
       </w:pPr>
-      <w:rPr/>
     </w:lvl>
     <w:lvl w:ilvl="5">
       <w:start w:val="1"/>
@@ -5347,7 +4279,6 @@
         </w:tabs>
         <w:ind w:left="2520" w:hanging="360"/>
       </w:pPr>
-      <w:rPr/>
     </w:lvl>
     <w:lvl w:ilvl="6">
       <w:start w:val="1"/>
@@ -5360,7 +4291,6 @@
         </w:tabs>
         <w:ind w:left="2880" w:hanging="360"/>
       </w:pPr>
-      <w:rPr/>
     </w:lvl>
     <w:lvl w:ilvl="7">
       <w:start w:val="1"/>
@@ -5373,7 +4303,6 @@
         </w:tabs>
         <w:ind w:left="3240" w:hanging="360"/>
       </w:pPr>
-      <w:rPr/>
     </w:lvl>
     <w:lvl w:ilvl="8">
       <w:start w:val="1"/>
@@ -5386,7 +4315,6 @@
         </w:tabs>
         <w:ind w:left="3600" w:hanging="360"/>
       </w:pPr>
-      <w:rPr/>
     </w:lvl>
   </w:abstractNum>
   <w:abstractNum w:abstractNumId="5">
@@ -5401,7 +4329,6 @@
         </w:tabs>
         <w:ind w:left="720" w:hanging="360"/>
       </w:pPr>
-      <w:rPr/>
     </w:lvl>
     <w:lvl w:ilvl="1">
       <w:start w:val="1"/>
@@ -5414,7 +4341,6 @@
         </w:tabs>
         <w:ind w:left="1080" w:hanging="360"/>
       </w:pPr>
-      <w:rPr/>
     </w:lvl>
     <w:lvl w:ilvl="2">
       <w:start w:val="1"/>
@@ -5427,7 +4353,6 @@
         </w:tabs>
         <w:ind w:left="1440" w:hanging="360"/>
       </w:pPr>
-      <w:rPr/>
     </w:lvl>
     <w:lvl w:ilvl="3">
       <w:start w:val="1"/>
@@ -5440,7 +4365,6 @@
         </w:tabs>
         <w:ind w:left="1800" w:hanging="360"/>
       </w:pPr>
-      <w:rPr/>
     </w:lvl>
     <w:lvl w:ilvl="4">
       <w:start w:val="1"/>
@@ -5453,7 +4377,6 @@
         </w:tabs>
         <w:ind w:left="2160" w:hanging="360"/>
       </w:pPr>
-      <w:rPr/>
     </w:lvl>
     <w:lvl w:ilvl="5">
       <w:start w:val="1"/>
@@ -5466,7 +4389,6 @@
         </w:tabs>
         <w:ind w:left="2520" w:hanging="360"/>
       </w:pPr>
-      <w:rPr/>
     </w:lvl>
     <w:lvl w:ilvl="6">
       <w:start w:val="1"/>
@@ -5479,7 +4401,6 @@
         </w:tabs>
         <w:ind w:left="2880" w:hanging="360"/>
       </w:pPr>
-      <w:rPr/>
     </w:lvl>
     <w:lvl w:ilvl="7">
       <w:start w:val="1"/>
@@ -5492,7 +4413,6 @@
         </w:tabs>
         <w:ind w:left="3240" w:hanging="360"/>
       </w:pPr>
-      <w:rPr/>
     </w:lvl>
     <w:lvl w:ilvl="8">
       <w:start w:val="1"/>
@@ -5505,7 +4425,6 @@
         </w:tabs>
         <w:ind w:left="3600" w:hanging="360"/>
       </w:pPr>
-      <w:rPr/>
     </w:lvl>
   </w:abstractNum>
   <w:abstractNum w:abstractNumId="6">
@@ -5654,7 +4573,6 @@
     <w:rPrDefault>
       <w:rPr>
         <w:rFonts w:ascii="Calibri" w:hAnsi="Calibri" w:eastAsia="Calibri" w:cs="DejaVu Sans"/>
-        <w:sz w:val="22"/>
         <w:szCs w:val="22"/>
         <w:lang w:val="hu-HU" w:eastAsia="en-US" w:bidi="ar-SA"/>
       </w:rPr>
@@ -5668,16 +4586,14 @@
     <w:qFormat/>
     <w:pPr>
       <w:widowControl/>
-      <w:kinsoku w:val="true"/>
-      <w:overflowPunct w:val="true"/>
-      <w:autoSpaceDE w:val="true"/>
+      <w:overflowPunct w:val="false"/>
       <w:bidi w:val="0"/>
       <w:spacing w:lineRule="auto" w:line="259" w:before="0" w:after="160"/>
       <w:jc w:val="left"/>
     </w:pPr>
     <w:rPr>
       <w:rFonts w:ascii="Calibri" w:hAnsi="Calibri" w:eastAsia="Calibri" w:cs="DejaVu Sans"/>
-      <w:color w:val="auto"/>
+      <w:color w:val="00000A"/>
       <w:sz w:val="22"/>
       <w:szCs w:val="22"/>
       <w:lang w:val="hu-HU" w:eastAsia="en-US" w:bidi="ar-SA"/>
@@ -5690,10 +4606,6 @@
     <w:pPr>
       <w:keepNext/>
       <w:keepLines/>
-      <w:numPr>
-        <w:ilvl w:val="0"/>
-        <w:numId w:val="0"/>
-      </w:numPr>
       <w:spacing w:before="240" w:after="0"/>
       <w:outlineLvl w:val="0"/>
     </w:pPr>
@@ -5784,6 +4696,70 @@
     <w:name w:val="Számozásjelek"/>
     <w:qFormat/>
     <w:rPr/>
+  </w:style>
+  <w:style w:type="character" w:styleId="ListLabel1">
+    <w:name w:val="ListLabel 1"/>
+    <w:qFormat/>
+    <w:rPr>
+      <w:rFonts w:cs="OpenSymbol"/>
+      <w:b w:val="false"/>
+    </w:rPr>
+  </w:style>
+  <w:style w:type="character" w:styleId="ListLabel2">
+    <w:name w:val="ListLabel 2"/>
+    <w:qFormat/>
+    <w:rPr>
+      <w:rFonts w:cs="OpenSymbol"/>
+    </w:rPr>
+  </w:style>
+  <w:style w:type="character" w:styleId="ListLabel3">
+    <w:name w:val="ListLabel 3"/>
+    <w:qFormat/>
+    <w:rPr>
+      <w:rFonts w:cs="OpenSymbol"/>
+    </w:rPr>
+  </w:style>
+  <w:style w:type="character" w:styleId="ListLabel4">
+    <w:name w:val="ListLabel 4"/>
+    <w:qFormat/>
+    <w:rPr>
+      <w:rFonts w:cs="OpenSymbol"/>
+    </w:rPr>
+  </w:style>
+  <w:style w:type="character" w:styleId="ListLabel5">
+    <w:name w:val="ListLabel 5"/>
+    <w:qFormat/>
+    <w:rPr>
+      <w:rFonts w:cs="OpenSymbol"/>
+    </w:rPr>
+  </w:style>
+  <w:style w:type="character" w:styleId="ListLabel6">
+    <w:name w:val="ListLabel 6"/>
+    <w:qFormat/>
+    <w:rPr>
+      <w:rFonts w:cs="OpenSymbol"/>
+    </w:rPr>
+  </w:style>
+  <w:style w:type="character" w:styleId="ListLabel7">
+    <w:name w:val="ListLabel 7"/>
+    <w:qFormat/>
+    <w:rPr>
+      <w:rFonts w:cs="OpenSymbol"/>
+    </w:rPr>
+  </w:style>
+  <w:style w:type="character" w:styleId="ListLabel8">
+    <w:name w:val="ListLabel 8"/>
+    <w:qFormat/>
+    <w:rPr>
+      <w:rFonts w:cs="OpenSymbol"/>
+    </w:rPr>
+  </w:style>
+  <w:style w:type="character" w:styleId="ListLabel9">
+    <w:name w:val="ListLabel 9"/>
+    <w:qFormat/>
+    <w:rPr>
+      <w:rFonts w:cs="OpenSymbol"/>
+    </w:rPr>
   </w:style>
   <w:style w:type="paragraph" w:styleId="Cmsor">
     <w:name w:val="Címsor"/>

</xml_diff>